<commit_message>
add new school endpoint for api v1
</commit_message>
<xml_diff>
--- a/臺北市教育人員單一身分驗證資料介接手冊.docx
+++ b/臺北市教育人員單一身分驗證資料介接手冊.docx
@@ -8678,6 +8678,257 @@
           </w:tcPr>
           <w:p>
             <w:pPr>
+              <w:contextualSpacing w:val="0"/>
+              <w:rPr>
+                <w:rFonts w:ascii="Helvetica Neue" w:cs="Helvetica Neue" w:eastAsia="Helvetica Neue" w:hAnsi="Helvetica Neue"/>
+                <w:b w:val="0"/>
+                <w:i w:val="0"/>
+                <w:smallCaps w:val="0"/>
+                <w:strike w:val="0"/>
+                <w:color w:val="000000"/>
+                <w:sz w:val="20"/>
+                <w:szCs w:val="20"/>
+                <w:u w:val="none"/>
+                <w:shd w:fill="auto" w:val="clear"/>
+                <w:vertAlign w:val="baseline"/>
+              </w:rPr>
+            </w:pPr>
+            <w:r>
+              <w:rPr>
+                <w:rFonts w:ascii="Helvetica Neue" w:cs="Helvetica Neue" w:eastAsia="Helvetica Neue" w:hAnsi="Helvetica Neue"/>
+                <w:sz w:val="20"/>
+                <w:szCs w:val="20"/>
+                <w:rtl w:val="0"/>
+              </w:rPr>
+              <w:t xml:space="preserve">/api/school/{dc}/teachers</w:t>
+            </w:r>
+            <w:r>
+              <w:rPr>
+                <w:rtl w:val="0"/>
+              </w:rPr>
+            </w:r>
+          </w:p>
+        </w:tc>
+        <w:tc>
+          <w:tcPr>
+            <w:tcBorders>
+              <w:top w:color="000000" w:space="0" w:sz="4" w:val="single"/>
+              <w:left w:color="000000" w:space="0" w:sz="4" w:val="single"/>
+              <w:bottom w:color="000000" w:space="0" w:sz="4" w:val="single"/>
+              <w:right w:color="000000" w:space="0" w:sz="4" w:val="single"/>
+            </w:tcBorders>
+            <w:shd w:fill="eeeeee" w:val="clear"/>
+            <w:tcMar>
+              <w:top w:w="80.0" w:type="dxa"/>
+              <w:left w:w="80.0" w:type="dxa"/>
+              <w:bottom w:w="80.0" w:type="dxa"/>
+              <w:right w:w="80.0" w:type="dxa"/>
+            </w:tcMar>
+            <w:vAlign w:val="top"/>
+          </w:tcPr>
+          <w:p>
+            <w:pPr>
+              <w:keepNext w:val="0"/>
+              <w:keepLines w:val="0"/>
+              <w:widowControl w:val="1"/>
+              <w:pBdr>
+                <w:top w:space="0" w:sz="0" w:val="nil"/>
+                <w:left w:space="0" w:sz="0" w:val="nil"/>
+                <w:bottom w:space="0" w:sz="0" w:val="nil"/>
+                <w:right w:space="0" w:sz="0" w:val="nil"/>
+                <w:between w:space="0" w:sz="0" w:val="nil"/>
+              </w:pBdr>
+              <w:shd w:fill="auto" w:val="clear"/>
+              <w:spacing w:after="0" w:before="0" w:line="240" w:lineRule="auto"/>
+              <w:ind w:left="0" w:right="0" w:firstLine="0"/>
+              <w:contextualSpacing w:val="0"/>
+              <w:jc w:val="left"/>
+              <w:rPr>
+                <w:rFonts w:ascii="Helvetica Neue" w:cs="Helvetica Neue" w:eastAsia="Helvetica Neue" w:hAnsi="Helvetica Neue"/>
+                <w:b w:val="0"/>
+                <w:i w:val="0"/>
+                <w:smallCaps w:val="0"/>
+                <w:strike w:val="0"/>
+                <w:color w:val="000000"/>
+                <w:sz w:val="20"/>
+                <w:szCs w:val="20"/>
+                <w:u w:val="none"/>
+                <w:shd w:fill="auto" w:val="clear"/>
+                <w:vertAlign w:val="baseline"/>
+              </w:rPr>
+            </w:pPr>
+            <w:r>
+              <w:rPr>
+                <w:rFonts w:ascii="Helvetica Neue" w:cs="Helvetica Neue" w:eastAsia="Helvetica Neue" w:hAnsi="Helvetica Neue"/>
+                <w:sz w:val="20"/>
+                <w:szCs w:val="20"/>
+                <w:rtl w:val="0"/>
+              </w:rPr>
+              <w:t xml:space="preserve">school</w:t>
+            </w:r>
+            <w:r>
+              <w:rPr>
+                <w:rtl w:val="0"/>
+              </w:rPr>
+            </w:r>
+          </w:p>
+        </w:tc>
+        <w:tc>
+          <w:tcPr>
+            <w:tcBorders>
+              <w:top w:color="000000" w:space="0" w:sz="4" w:val="single"/>
+              <w:left w:color="000000" w:space="0" w:sz="4" w:val="single"/>
+              <w:bottom w:color="000000" w:space="0" w:sz="4" w:val="single"/>
+              <w:right w:color="000000" w:space="0" w:sz="4" w:val="single"/>
+            </w:tcBorders>
+            <w:shd w:fill="eeeeee" w:val="clear"/>
+            <w:tcMar>
+              <w:top w:w="80.0" w:type="dxa"/>
+              <w:left w:w="80.0" w:type="dxa"/>
+              <w:bottom w:w="80.0" w:type="dxa"/>
+              <w:right w:w="80.0" w:type="dxa"/>
+            </w:tcMar>
+            <w:vAlign w:val="top"/>
+          </w:tcPr>
+          <w:p>
+            <w:pPr>
+              <w:keepNext w:val="0"/>
+              <w:keepLines w:val="0"/>
+              <w:widowControl w:val="1"/>
+              <w:pBdr>
+                <w:top w:space="0" w:sz="0" w:val="nil"/>
+                <w:left w:space="0" w:sz="0" w:val="nil"/>
+                <w:bottom w:space="0" w:sz="0" w:val="nil"/>
+                <w:right w:space="0" w:sz="0" w:val="nil"/>
+                <w:between w:space="0" w:sz="0" w:val="nil"/>
+              </w:pBdr>
+              <w:shd w:fill="auto" w:val="clear"/>
+              <w:spacing w:after="0" w:before="0" w:line="240" w:lineRule="auto"/>
+              <w:ind w:left="0" w:right="0" w:firstLine="0"/>
+              <w:contextualSpacing w:val="0"/>
+              <w:jc w:val="left"/>
+              <w:rPr>
+                <w:rFonts w:ascii="Helvetica Neue" w:cs="Helvetica Neue" w:eastAsia="Helvetica Neue" w:hAnsi="Helvetica Neue"/>
+                <w:b w:val="0"/>
+                <w:i w:val="0"/>
+                <w:smallCaps w:val="0"/>
+                <w:strike w:val="0"/>
+                <w:color w:val="000000"/>
+                <w:sz w:val="20"/>
+                <w:szCs w:val="20"/>
+                <w:u w:val="none"/>
+                <w:shd w:fill="auto" w:val="clear"/>
+                <w:vertAlign w:val="baseline"/>
+              </w:rPr>
+            </w:pPr>
+            <w:r>
+              <w:rPr>
+                <w:rFonts w:ascii="Helvetica Neue" w:cs="Helvetica Neue" w:eastAsia="Helvetica Neue" w:hAnsi="Helvetica Neue"/>
+                <w:sz w:val="20"/>
+                <w:szCs w:val="20"/>
+                <w:rtl w:val="0"/>
+              </w:rPr>
+              <w:t xml:space="preserve">GET</w:t>
+            </w:r>
+            <w:r>
+              <w:rPr>
+                <w:rtl w:val="0"/>
+              </w:rPr>
+            </w:r>
+          </w:p>
+        </w:tc>
+        <w:tc>
+          <w:tcPr>
+            <w:tcBorders>
+              <w:top w:color="000000" w:space="0" w:sz="4" w:val="single"/>
+              <w:left w:color="000000" w:space="0" w:sz="4" w:val="single"/>
+              <w:bottom w:color="000000" w:space="0" w:sz="4" w:val="single"/>
+              <w:right w:color="000000" w:space="0" w:sz="4" w:val="single"/>
+            </w:tcBorders>
+            <w:shd w:fill="eeeeee" w:val="clear"/>
+            <w:tcMar>
+              <w:top w:w="80.0" w:type="dxa"/>
+              <w:left w:w="80.0" w:type="dxa"/>
+              <w:bottom w:w="80.0" w:type="dxa"/>
+              <w:right w:w="80.0" w:type="dxa"/>
+            </w:tcMar>
+            <w:vAlign w:val="top"/>
+          </w:tcPr>
+          <w:p>
+            <w:pPr>
+              <w:contextualSpacing w:val="0"/>
+              <w:rPr>
+                <w:rFonts w:ascii="Arimo" w:cs="Arimo" w:eastAsia="Arimo" w:hAnsi="Arimo"/>
+                <w:b w:val="0"/>
+                <w:i w:val="0"/>
+                <w:smallCaps w:val="0"/>
+                <w:strike w:val="0"/>
+                <w:color w:val="000000"/>
+                <w:sz w:val="20"/>
+                <w:szCs w:val="20"/>
+                <w:u w:val="none"/>
+                <w:shd w:fill="auto" w:val="clear"/>
+                <w:vertAlign w:val="baseline"/>
+              </w:rPr>
+            </w:pPr>
+            <w:r>
+              <w:rPr>
+                <w:rFonts w:ascii="Arial Unicode MS" w:cs="Arial Unicode MS" w:eastAsia="Arial Unicode MS" w:hAnsi="Arial Unicode MS"/>
+                <w:sz w:val="20"/>
+                <w:szCs w:val="20"/>
+                <w:rtl w:val="0"/>
+              </w:rPr>
+              <w:t xml:space="preserve">取得指定學校所有教師列表，參數</w:t>
+            </w:r>
+            <w:r>
+              <w:rPr>
+                <w:rFonts w:ascii="Helvetica Neue" w:cs="Helvetica Neue" w:eastAsia="Helvetica Neue" w:hAnsi="Helvetica Neue"/>
+                <w:sz w:val="20"/>
+                <w:szCs w:val="20"/>
+                <w:rtl w:val="0"/>
+              </w:rPr>
+              <w:t xml:space="preserve">{dc}</w:t>
+            </w:r>
+            <w:r>
+              <w:rPr>
+                <w:rFonts w:ascii="Arial Unicode MS" w:cs="Arial Unicode MS" w:eastAsia="Arial Unicode MS" w:hAnsi="Arial Unicode MS"/>
+                <w:sz w:val="20"/>
+                <w:szCs w:val="20"/>
+                <w:rtl w:val="0"/>
+              </w:rPr>
+              <w:t xml:space="preserve">為學校代號</w:t>
+            </w:r>
+            <w:r>
+              <w:rPr>
+                <w:rtl w:val="0"/>
+              </w:rPr>
+            </w:r>
+          </w:p>
+        </w:tc>
+      </w:tr>
+      <w:tr>
+        <w:trPr>
+          <w:trHeight w:val="280" w:hRule="atLeast"/>
+        </w:trPr>
+        <w:tc>
+          <w:tcPr>
+            <w:tcBorders>
+              <w:top w:color="000000" w:space="0" w:sz="4" w:val="single"/>
+              <w:left w:color="000000" w:space="0" w:sz="4" w:val="single"/>
+              <w:bottom w:color="000000" w:space="0" w:sz="4" w:val="single"/>
+              <w:right w:color="000000" w:space="0" w:sz="4" w:val="single"/>
+            </w:tcBorders>
+            <w:shd w:fill="eeeeee" w:val="clear"/>
+            <w:tcMar>
+              <w:top w:w="80.0" w:type="dxa"/>
+              <w:left w:w="80.0" w:type="dxa"/>
+              <w:bottom w:w="80.0" w:type="dxa"/>
+              <w:right w:w="80.0" w:type="dxa"/>
+            </w:tcMar>
+            <w:vAlign w:val="top"/>
+          </w:tcPr>
+          <w:p>
+            <w:pPr>
               <w:keepNext w:val="0"/>
               <w:keepLines w:val="0"/>
               <w:widowControl w:val="1"/>
@@ -9325,6 +9576,200 @@
               <w:bottom w:color="000000" w:space="0" w:sz="4" w:val="single"/>
               <w:right w:color="000000" w:space="0" w:sz="4" w:val="single"/>
             </w:tcBorders>
+            <w:shd w:fill="auto" w:val="clear"/>
+            <w:tcMar>
+              <w:top w:w="80.0" w:type="dxa"/>
+              <w:left w:w="80.0" w:type="dxa"/>
+              <w:bottom w:w="80.0" w:type="dxa"/>
+              <w:right w:w="80.0" w:type="dxa"/>
+            </w:tcMar>
+            <w:vAlign w:val="top"/>
+          </w:tcPr>
+          <w:p>
+            <w:pPr>
+              <w:contextualSpacing w:val="0"/>
+              <w:rPr>
+                <w:rFonts w:ascii="Helvetica Neue" w:cs="Helvetica Neue" w:eastAsia="Helvetica Neue" w:hAnsi="Helvetica Neue"/>
+                <w:sz w:val="20"/>
+                <w:szCs w:val="20"/>
+              </w:rPr>
+            </w:pPr>
+            <w:r>
+              <w:rPr>
+                <w:rFonts w:ascii="Helvetica Neue" w:cs="Helvetica Neue" w:eastAsia="Helvetica Neue" w:hAnsi="Helvetica Neue"/>
+                <w:sz w:val="20"/>
+                <w:szCs w:val="20"/>
+                <w:rtl w:val="0"/>
+              </w:rPr>
+              <w:t xml:space="preserve">/api/school/{dc}/ou/{ou}/teachers</w:t>
+            </w:r>
+          </w:p>
+        </w:tc>
+        <w:tc>
+          <w:tcPr>
+            <w:tcBorders>
+              <w:top w:color="000000" w:space="0" w:sz="4" w:val="single"/>
+              <w:left w:color="000000" w:space="0" w:sz="4" w:val="single"/>
+              <w:bottom w:color="000000" w:space="0" w:sz="4" w:val="single"/>
+              <w:right w:color="000000" w:space="0" w:sz="4" w:val="single"/>
+            </w:tcBorders>
+            <w:shd w:fill="auto" w:val="clear"/>
+            <w:tcMar>
+              <w:top w:w="80.0" w:type="dxa"/>
+              <w:left w:w="80.0" w:type="dxa"/>
+              <w:bottom w:w="80.0" w:type="dxa"/>
+              <w:right w:w="80.0" w:type="dxa"/>
+            </w:tcMar>
+            <w:vAlign w:val="top"/>
+          </w:tcPr>
+          <w:p>
+            <w:pPr>
+              <w:contextualSpacing w:val="0"/>
+              <w:rPr>
+                <w:rFonts w:ascii="Helvetica Neue" w:cs="Helvetica Neue" w:eastAsia="Helvetica Neue" w:hAnsi="Helvetica Neue"/>
+                <w:sz w:val="20"/>
+                <w:szCs w:val="20"/>
+              </w:rPr>
+            </w:pPr>
+            <w:r>
+              <w:rPr>
+                <w:rFonts w:ascii="Helvetica Neue" w:cs="Helvetica Neue" w:eastAsia="Helvetica Neue" w:hAnsi="Helvetica Neue"/>
+                <w:sz w:val="20"/>
+                <w:szCs w:val="20"/>
+                <w:rtl w:val="0"/>
+              </w:rPr>
+              <w:t xml:space="preserve">school</w:t>
+            </w:r>
+          </w:p>
+        </w:tc>
+        <w:tc>
+          <w:tcPr>
+            <w:tcBorders>
+              <w:top w:color="000000" w:space="0" w:sz="4" w:val="single"/>
+              <w:left w:color="000000" w:space="0" w:sz="4" w:val="single"/>
+              <w:bottom w:color="000000" w:space="0" w:sz="4" w:val="single"/>
+              <w:right w:color="000000" w:space="0" w:sz="4" w:val="single"/>
+            </w:tcBorders>
+            <w:shd w:fill="auto" w:val="clear"/>
+            <w:tcMar>
+              <w:top w:w="80.0" w:type="dxa"/>
+              <w:left w:w="80.0" w:type="dxa"/>
+              <w:bottom w:w="80.0" w:type="dxa"/>
+              <w:right w:w="80.0" w:type="dxa"/>
+            </w:tcMar>
+            <w:vAlign w:val="top"/>
+          </w:tcPr>
+          <w:p>
+            <w:pPr>
+              <w:contextualSpacing w:val="0"/>
+              <w:rPr>
+                <w:rFonts w:ascii="Helvetica Neue" w:cs="Helvetica Neue" w:eastAsia="Helvetica Neue" w:hAnsi="Helvetica Neue"/>
+                <w:sz w:val="20"/>
+                <w:szCs w:val="20"/>
+              </w:rPr>
+            </w:pPr>
+            <w:r>
+              <w:rPr>
+                <w:rFonts w:ascii="Helvetica Neue" w:cs="Helvetica Neue" w:eastAsia="Helvetica Neue" w:hAnsi="Helvetica Neue"/>
+                <w:sz w:val="20"/>
+                <w:szCs w:val="20"/>
+                <w:rtl w:val="0"/>
+              </w:rPr>
+              <w:t xml:space="preserve">GET</w:t>
+            </w:r>
+          </w:p>
+        </w:tc>
+        <w:tc>
+          <w:tcPr>
+            <w:tcBorders>
+              <w:top w:color="000000" w:space="0" w:sz="4" w:val="single"/>
+              <w:left w:color="000000" w:space="0" w:sz="4" w:val="single"/>
+              <w:bottom w:color="000000" w:space="0" w:sz="4" w:val="single"/>
+              <w:right w:color="000000" w:space="0" w:sz="4" w:val="single"/>
+            </w:tcBorders>
+            <w:shd w:fill="auto" w:val="clear"/>
+            <w:tcMar>
+              <w:top w:w="80.0" w:type="dxa"/>
+              <w:left w:w="80.0" w:type="dxa"/>
+              <w:bottom w:w="80.0" w:type="dxa"/>
+              <w:right w:w="80.0" w:type="dxa"/>
+            </w:tcMar>
+            <w:vAlign w:val="top"/>
+          </w:tcPr>
+          <w:p>
+            <w:pPr>
+              <w:contextualSpacing w:val="0"/>
+              <w:rPr>
+                <w:rFonts w:ascii="Helvetica Neue" w:cs="Helvetica Neue" w:eastAsia="Helvetica Neue" w:hAnsi="Helvetica Neue"/>
+                <w:sz w:val="20"/>
+                <w:szCs w:val="20"/>
+              </w:rPr>
+            </w:pPr>
+            <w:r>
+              <w:rPr>
+                <w:rFonts w:ascii="Arial Unicode MS" w:cs="Arial Unicode MS" w:eastAsia="Arial Unicode MS" w:hAnsi="Arial Unicode MS"/>
+                <w:sz w:val="20"/>
+                <w:szCs w:val="20"/>
+                <w:rtl w:val="0"/>
+              </w:rPr>
+              <w:t xml:space="preserve">取得指定部門之教師列表，參數</w:t>
+            </w:r>
+            <w:r>
+              <w:rPr>
+                <w:rFonts w:ascii="Helvetica Neue" w:cs="Helvetica Neue" w:eastAsia="Helvetica Neue" w:hAnsi="Helvetica Neue"/>
+                <w:sz w:val="20"/>
+                <w:szCs w:val="20"/>
+                <w:rtl w:val="0"/>
+              </w:rPr>
+              <w:t xml:space="preserve">{dc}</w:t>
+            </w:r>
+            <w:r>
+              <w:rPr>
+                <w:rFonts w:ascii="Arial Unicode MS" w:cs="Arial Unicode MS" w:eastAsia="Arial Unicode MS" w:hAnsi="Arial Unicode MS"/>
+                <w:sz w:val="20"/>
+                <w:szCs w:val="20"/>
+                <w:rtl w:val="0"/>
+              </w:rPr>
+              <w:t xml:space="preserve">為學校代號，</w:t>
+            </w:r>
+            <w:r>
+              <w:rPr>
+                <w:rFonts w:ascii="Helvetica Neue" w:cs="Helvetica Neue" w:eastAsia="Helvetica Neue" w:hAnsi="Helvetica Neue"/>
+                <w:sz w:val="20"/>
+                <w:szCs w:val="20"/>
+                <w:rtl w:val="0"/>
+              </w:rPr>
+              <w:t xml:space="preserve">{ou}</w:t>
+            </w:r>
+            <w:r>
+              <w:rPr>
+                <w:rFonts w:ascii="Arial Unicode MS" w:cs="Arial Unicode MS" w:eastAsia="Arial Unicode MS" w:hAnsi="Arial Unicode MS"/>
+                <w:sz w:val="20"/>
+                <w:szCs w:val="20"/>
+                <w:rtl w:val="0"/>
+              </w:rPr>
+              <w:t xml:space="preserve">為部門代號</w:t>
+            </w:r>
+            <w:r>
+              <w:rPr>
+                <w:rtl w:val="0"/>
+              </w:rPr>
+            </w:r>
+          </w:p>
+        </w:tc>
+      </w:tr>
+      <w:tr>
+        <w:trPr>
+          <w:trHeight w:val="560" w:hRule="atLeast"/>
+        </w:trPr>
+        <w:tc>
+          <w:tcPr>
+            <w:tcBorders>
+              <w:top w:color="000000" w:space="0" w:sz="4" w:val="single"/>
+              <w:left w:color="000000" w:space="0" w:sz="4" w:val="single"/>
+              <w:bottom w:color="000000" w:space="0" w:sz="4" w:val="single"/>
+              <w:right w:color="000000" w:space="0" w:sz="4" w:val="single"/>
+            </w:tcBorders>
             <w:shd w:fill="eeeeee" w:val="clear"/>
             <w:tcMar>
               <w:top w:w="80.0" w:type="dxa"/>
@@ -10062,6 +10507,231 @@
           </w:tcPr>
           <w:p>
             <w:pPr>
+              <w:contextualSpacing w:val="0"/>
+              <w:rPr>
+                <w:rFonts w:ascii="Helvetica Neue" w:cs="Helvetica Neue" w:eastAsia="Helvetica Neue" w:hAnsi="Helvetica Neue"/>
+                <w:b w:val="0"/>
+                <w:i w:val="0"/>
+                <w:smallCaps w:val="0"/>
+                <w:strike w:val="0"/>
+                <w:color w:val="000000"/>
+                <w:sz w:val="20"/>
+                <w:szCs w:val="20"/>
+                <w:u w:val="none"/>
+                <w:shd w:fill="auto" w:val="clear"/>
+                <w:vertAlign w:val="baseline"/>
+              </w:rPr>
+            </w:pPr>
+            <w:r>
+              <w:rPr>
+                <w:rFonts w:ascii="Helvetica Neue" w:cs="Helvetica Neue" w:eastAsia="Helvetica Neue" w:hAnsi="Helvetica Neue"/>
+                <w:sz w:val="20"/>
+                <w:szCs w:val="20"/>
+                <w:rtl w:val="0"/>
+              </w:rPr>
+              <w:t xml:space="preserve">/api/school/{dc}/ou/{ou}/role/{ro}/teachers</w:t>
+            </w:r>
+            <w:r>
+              <w:rPr>
+                <w:rtl w:val="0"/>
+              </w:rPr>
+            </w:r>
+          </w:p>
+        </w:tc>
+        <w:tc>
+          <w:tcPr>
+            <w:tcBorders>
+              <w:top w:color="000000" w:space="0" w:sz="4" w:val="single"/>
+              <w:left w:color="000000" w:space="0" w:sz="4" w:val="single"/>
+              <w:bottom w:color="000000" w:space="0" w:sz="4" w:val="single"/>
+              <w:right w:color="000000" w:space="0" w:sz="4" w:val="single"/>
+            </w:tcBorders>
+            <w:shd w:fill="auto" w:val="clear"/>
+            <w:tcMar>
+              <w:top w:w="80.0" w:type="dxa"/>
+              <w:left w:w="80.0" w:type="dxa"/>
+              <w:bottom w:w="80.0" w:type="dxa"/>
+              <w:right w:w="80.0" w:type="dxa"/>
+            </w:tcMar>
+            <w:vAlign w:val="top"/>
+          </w:tcPr>
+          <w:p>
+            <w:pPr>
+              <w:contextualSpacing w:val="0"/>
+              <w:rPr>
+                <w:rFonts w:ascii="Helvetica Neue" w:cs="Helvetica Neue" w:eastAsia="Helvetica Neue" w:hAnsi="Helvetica Neue"/>
+                <w:sz w:val="20"/>
+                <w:szCs w:val="20"/>
+              </w:rPr>
+            </w:pPr>
+            <w:r>
+              <w:rPr>
+                <w:rFonts w:ascii="Helvetica Neue" w:cs="Helvetica Neue" w:eastAsia="Helvetica Neue" w:hAnsi="Helvetica Neue"/>
+                <w:sz w:val="20"/>
+                <w:szCs w:val="20"/>
+                <w:rtl w:val="0"/>
+              </w:rPr>
+              <w:t xml:space="preserve">school</w:t>
+            </w:r>
+          </w:p>
+        </w:tc>
+        <w:tc>
+          <w:tcPr>
+            <w:tcBorders>
+              <w:top w:color="000000" w:space="0" w:sz="4" w:val="single"/>
+              <w:left w:color="000000" w:space="0" w:sz="4" w:val="single"/>
+              <w:bottom w:color="000000" w:space="0" w:sz="4" w:val="single"/>
+              <w:right w:color="000000" w:space="0" w:sz="4" w:val="single"/>
+            </w:tcBorders>
+            <w:shd w:fill="auto" w:val="clear"/>
+            <w:tcMar>
+              <w:top w:w="80.0" w:type="dxa"/>
+              <w:left w:w="80.0" w:type="dxa"/>
+              <w:bottom w:w="80.0" w:type="dxa"/>
+              <w:right w:w="80.0" w:type="dxa"/>
+            </w:tcMar>
+            <w:vAlign w:val="top"/>
+          </w:tcPr>
+          <w:p>
+            <w:pPr>
+              <w:contextualSpacing w:val="0"/>
+              <w:rPr>
+                <w:rFonts w:ascii="Helvetica Neue" w:cs="Helvetica Neue" w:eastAsia="Helvetica Neue" w:hAnsi="Helvetica Neue"/>
+                <w:sz w:val="20"/>
+                <w:szCs w:val="20"/>
+              </w:rPr>
+            </w:pPr>
+            <w:r>
+              <w:rPr>
+                <w:rFonts w:ascii="Helvetica Neue" w:cs="Helvetica Neue" w:eastAsia="Helvetica Neue" w:hAnsi="Helvetica Neue"/>
+                <w:sz w:val="20"/>
+                <w:szCs w:val="20"/>
+                <w:rtl w:val="0"/>
+              </w:rPr>
+              <w:t xml:space="preserve">GET</w:t>
+            </w:r>
+          </w:p>
+        </w:tc>
+        <w:tc>
+          <w:tcPr>
+            <w:tcBorders>
+              <w:top w:color="000000" w:space="0" w:sz="4" w:val="single"/>
+              <w:left w:color="000000" w:space="0" w:sz="4" w:val="single"/>
+              <w:bottom w:color="000000" w:space="0" w:sz="4" w:val="single"/>
+              <w:right w:color="000000" w:space="0" w:sz="4" w:val="single"/>
+            </w:tcBorders>
+            <w:shd w:fill="auto" w:val="clear"/>
+            <w:tcMar>
+              <w:top w:w="80.0" w:type="dxa"/>
+              <w:left w:w="80.0" w:type="dxa"/>
+              <w:bottom w:w="80.0" w:type="dxa"/>
+              <w:right w:w="80.0" w:type="dxa"/>
+            </w:tcMar>
+            <w:vAlign w:val="top"/>
+          </w:tcPr>
+          <w:p>
+            <w:pPr>
+              <w:contextualSpacing w:val="0"/>
+              <w:rPr>
+                <w:rFonts w:ascii="Helvetica Neue" w:cs="Helvetica Neue" w:eastAsia="Helvetica Neue" w:hAnsi="Helvetica Neue"/>
+                <w:sz w:val="20"/>
+                <w:szCs w:val="20"/>
+              </w:rPr>
+            </w:pPr>
+            <w:r>
+              <w:rPr>
+                <w:rFonts w:ascii="Arial Unicode MS" w:cs="Arial Unicode MS" w:eastAsia="Arial Unicode MS" w:hAnsi="Arial Unicode MS"/>
+                <w:sz w:val="20"/>
+                <w:szCs w:val="20"/>
+                <w:rtl w:val="0"/>
+              </w:rPr>
+              <w:t xml:space="preserve">取得指定職稱之教師列表，參數</w:t>
+            </w:r>
+            <w:r>
+              <w:rPr>
+                <w:rFonts w:ascii="Helvetica Neue" w:cs="Helvetica Neue" w:eastAsia="Helvetica Neue" w:hAnsi="Helvetica Neue"/>
+                <w:sz w:val="20"/>
+                <w:szCs w:val="20"/>
+                <w:rtl w:val="0"/>
+              </w:rPr>
+              <w:t xml:space="preserve">{dc}</w:t>
+            </w:r>
+            <w:r>
+              <w:rPr>
+                <w:rFonts w:ascii="Arial Unicode MS" w:cs="Arial Unicode MS" w:eastAsia="Arial Unicode MS" w:hAnsi="Arial Unicode MS"/>
+                <w:sz w:val="20"/>
+                <w:szCs w:val="20"/>
+                <w:rtl w:val="0"/>
+              </w:rPr>
+              <w:t xml:space="preserve">為學校代號，</w:t>
+            </w:r>
+            <w:r>
+              <w:rPr>
+                <w:rFonts w:ascii="Helvetica Neue" w:cs="Helvetica Neue" w:eastAsia="Helvetica Neue" w:hAnsi="Helvetica Neue"/>
+                <w:sz w:val="20"/>
+                <w:szCs w:val="20"/>
+                <w:rtl w:val="0"/>
+              </w:rPr>
+              <w:t xml:space="preserve">{ou}</w:t>
+            </w:r>
+            <w:r>
+              <w:rPr>
+                <w:rFonts w:ascii="Arial Unicode MS" w:cs="Arial Unicode MS" w:eastAsia="Arial Unicode MS" w:hAnsi="Arial Unicode MS"/>
+                <w:sz w:val="20"/>
+                <w:szCs w:val="20"/>
+                <w:rtl w:val="0"/>
+              </w:rPr>
+              <w:t xml:space="preserve">為部門代號，</w:t>
+            </w:r>
+            <w:r>
+              <w:rPr>
+                <w:rFonts w:ascii="Helvetica Neue" w:cs="Helvetica Neue" w:eastAsia="Helvetica Neue" w:hAnsi="Helvetica Neue"/>
+                <w:sz w:val="20"/>
+                <w:szCs w:val="20"/>
+                <w:rtl w:val="0"/>
+              </w:rPr>
+              <w:t xml:space="preserve">{ro}</w:t>
+            </w:r>
+            <w:r>
+              <w:rPr>
+                <w:rFonts w:ascii="Arial Unicode MS" w:cs="Arial Unicode MS" w:eastAsia="Arial Unicode MS" w:hAnsi="Arial Unicode MS"/>
+                <w:sz w:val="20"/>
+                <w:szCs w:val="20"/>
+                <w:rtl w:val="0"/>
+              </w:rPr>
+              <w:t xml:space="preserve">為職稱代號</w:t>
+            </w:r>
+            <w:r>
+              <w:rPr>
+                <w:rtl w:val="0"/>
+              </w:rPr>
+            </w:r>
+          </w:p>
+        </w:tc>
+      </w:tr>
+      <w:tr>
+        <w:trPr>
+          <w:trHeight w:val="280" w:hRule="atLeast"/>
+        </w:trPr>
+        <w:tc>
+          <w:tcPr>
+            <w:tcBorders>
+              <w:top w:color="000000" w:space="0" w:sz="4" w:val="single"/>
+              <w:left w:color="000000" w:space="0" w:sz="4" w:val="single"/>
+              <w:bottom w:color="000000" w:space="0" w:sz="4" w:val="single"/>
+              <w:right w:color="000000" w:space="0" w:sz="4" w:val="single"/>
+            </w:tcBorders>
+            <w:shd w:fill="eeeeee" w:val="clear"/>
+            <w:tcMar>
+              <w:top w:w="80.0" w:type="dxa"/>
+              <w:left w:w="80.0" w:type="dxa"/>
+              <w:bottom w:w="80.0" w:type="dxa"/>
+              <w:right w:w="80.0" w:type="dxa"/>
+            </w:tcMar>
+            <w:vAlign w:val="top"/>
+          </w:tcPr>
+          <w:p>
+            <w:pPr>
               <w:keepNext w:val="0"/>
               <w:keepLines w:val="0"/>
               <w:widowControl w:val="1"/>
@@ -13939,19 +14609,28 @@
             <w:r>
               <w:rPr>
                 <w:rFonts w:ascii="Arial Unicode MS" w:cs="Arial Unicode MS" w:eastAsia="Arial Unicode MS" w:hAnsi="Arial Unicode MS"/>
-                <w:b w:val="0"/>
-                <w:i w:val="0"/>
-                <w:smallCaps w:val="0"/>
-                <w:strike w:val="0"/>
-                <w:color w:val="000000"/>
-                <w:sz w:val="20"/>
-                <w:szCs w:val="20"/>
-                <w:u w:val="none"/>
-                <w:shd w:fill="auto" w:val="clear"/>
-                <w:vertAlign w:val="baseline"/>
-                <w:rtl w:val="0"/>
-              </w:rPr>
-              <w:t xml:space="preserve">修改指定之人員，參數</w:t>
+                <w:sz w:val="20"/>
+                <w:szCs w:val="20"/>
+                <w:rtl w:val="0"/>
+              </w:rPr>
+              <w:t xml:space="preserve">刪除</w:t>
+            </w:r>
+            <w:r>
+              <w:rPr>
+                <w:rFonts w:ascii="Arial Unicode MS" w:cs="Arial Unicode MS" w:eastAsia="Arial Unicode MS" w:hAnsi="Arial Unicode MS"/>
+                <w:b w:val="0"/>
+                <w:i w:val="0"/>
+                <w:smallCaps w:val="0"/>
+                <w:strike w:val="0"/>
+                <w:color w:val="000000"/>
+                <w:sz w:val="20"/>
+                <w:szCs w:val="20"/>
+                <w:u w:val="none"/>
+                <w:shd w:fill="auto" w:val="clear"/>
+                <w:vertAlign w:val="baseline"/>
+                <w:rtl w:val="0"/>
+              </w:rPr>
+              <w:t xml:space="preserve">指定之人員，參數</w:t>
             </w:r>
             <w:r>
               <w:rPr>
@@ -17779,12 +18458,12 @@
             <wp:extent cx="6120057" cy="3324265"/>
             <wp:effectExtent b="0" l="0" r="0" t="0"/>
             <wp:wrapSquare wrapText="bothSides" distB="152400" distT="152400" distL="152400" distR="152400"/>
-            <wp:docPr id="1" name="image3.png"/>
+            <wp:docPr id="1" name="image5.png"/>
             <a:graphic>
               <a:graphicData uri="http://schemas.openxmlformats.org/drawingml/2006/picture">
                 <pic:pic>
                   <pic:nvPicPr>
-                    <pic:cNvPr id="0" name="image3.png"/>
+                    <pic:cNvPr id="0" name="image5.png"/>
                     <pic:cNvPicPr preferRelativeResize="0"/>
                   </pic:nvPicPr>
                   <pic:blipFill>
@@ -18023,12 +18702,12 @@
             <wp:extent cx="6120057" cy="2487618"/>
             <wp:effectExtent b="0" l="0" r="0" t="0"/>
             <wp:wrapSquare wrapText="bothSides" distB="152400" distT="152400" distL="152400" distR="152400"/>
-            <wp:docPr id="2" name="image4.png"/>
+            <wp:docPr id="2" name="image6.png"/>
             <a:graphic>
               <a:graphicData uri="http://schemas.openxmlformats.org/drawingml/2006/picture">
                 <pic:pic>
                   <pic:nvPicPr>
-                    <pic:cNvPr id="0" name="image4.png"/>
+                    <pic:cNvPr id="0" name="image6.png"/>
                     <pic:cNvPicPr preferRelativeResize="0"/>
                   </pic:nvPicPr>
                   <pic:blipFill>
@@ -22086,6 +22765,130 @@
     </w:p>
     <w:p>
       <w:pPr>
+        <w:contextualSpacing w:val="0"/>
+        <w:rPr>
+          <w:rFonts w:ascii="Arimo" w:cs="Arimo" w:eastAsia="Arimo" w:hAnsi="Arimo"/>
+          <w:sz w:val="22"/>
+          <w:szCs w:val="22"/>
+        </w:rPr>
+      </w:pPr>
+      <w:r>
+        <w:rPr>
+          <w:rFonts w:ascii="Helvetica Neue" w:cs="Helvetica Neue" w:eastAsia="Helvetica Neue" w:hAnsi="Helvetica Neue"/>
+          <w:sz w:val="22"/>
+          <w:szCs w:val="22"/>
+          <w:rtl w:val="0"/>
+        </w:rPr>
+        <w:t xml:space="preserve">Request: GET https://ldap.tp.edu.tw/api/school/meps/teachers</w:t>
+      </w:r>
+      <w:r>
+        <w:rPr>
+          <w:rtl w:val="0"/>
+        </w:rPr>
+      </w:r>
+    </w:p>
+    <w:p>
+      <w:pPr>
+        <w:contextualSpacing w:val="0"/>
+        <w:rPr>
+          <w:rFonts w:ascii="Helvetica Neue" w:cs="Helvetica Neue" w:eastAsia="Helvetica Neue" w:hAnsi="Helvetica Neue"/>
+          <w:sz w:val="22"/>
+          <w:szCs w:val="22"/>
+        </w:rPr>
+      </w:pPr>
+      <w:r>
+        <w:rPr>
+          <w:rFonts w:ascii="Helvetica Neue" w:cs="Helvetica Neue" w:eastAsia="Helvetica Neue" w:hAnsi="Helvetica Neue"/>
+          <w:sz w:val="22"/>
+          <w:szCs w:val="22"/>
+          <w:rtl w:val="0"/>
+        </w:rPr>
+        <w:t xml:space="preserve">Response:</w:t>
+      </w:r>
+    </w:p>
+    <w:p>
+      <w:pPr>
+        <w:contextualSpacing w:val="0"/>
+        <w:rPr>
+          <w:rFonts w:ascii="Helvetica Neue" w:cs="Helvetica Neue" w:eastAsia="Helvetica Neue" w:hAnsi="Helvetica Neue"/>
+          <w:sz w:val="22"/>
+          <w:szCs w:val="22"/>
+        </w:rPr>
+      </w:pPr>
+      <w:r>
+        <w:rPr>
+          <w:rFonts w:ascii="Helvetica Neue" w:cs="Helvetica Neue" w:eastAsia="Helvetica Neue" w:hAnsi="Helvetica Neue"/>
+          <w:sz w:val="22"/>
+          <w:szCs w:val="22"/>
+          <w:rtl w:val="0"/>
+        </w:rPr>
+        <w:t xml:space="preserve">[</w:t>
+      </w:r>
+    </w:p>
+    <w:p>
+      <w:pPr>
+        <w:contextualSpacing w:val="0"/>
+        <w:rPr>
+          <w:rFonts w:ascii="Arimo" w:cs="Arimo" w:eastAsia="Arimo" w:hAnsi="Arimo"/>
+          <w:sz w:val="22"/>
+          <w:szCs w:val="22"/>
+        </w:rPr>
+      </w:pPr>
+      <w:r>
+        <w:rPr>
+          <w:rFonts w:ascii="Helvetica Neue" w:cs="Helvetica Neue" w:eastAsia="Helvetica Neue" w:hAnsi="Helvetica Neue"/>
+          <w:sz w:val="22"/>
+          <w:szCs w:val="22"/>
+          <w:rtl w:val="0"/>
+        </w:rPr>
+        <w:t xml:space="preserve">"a4bcbfba-a678-1037-952c-15429bf75900",</w:t>
+      </w:r>
+      <w:r>
+        <w:rPr>
+          <w:rtl w:val="0"/>
+        </w:rPr>
+      </w:r>
+    </w:p>
+    <w:p>
+      <w:pPr>
+        <w:contextualSpacing w:val="0"/>
+        <w:rPr>
+          <w:rFonts w:ascii="Arimo" w:cs="Arimo" w:eastAsia="Arimo" w:hAnsi="Arimo"/>
+          <w:sz w:val="22"/>
+          <w:szCs w:val="22"/>
+        </w:rPr>
+      </w:pPr>
+      <w:r>
+        <w:rPr>
+          <w:rFonts w:ascii="Arimo" w:cs="Arimo" w:eastAsia="Arimo" w:hAnsi="Arimo"/>
+          <w:sz w:val="22"/>
+          <w:szCs w:val="22"/>
+          <w:rtl w:val="0"/>
+        </w:rPr>
+        <w:t xml:space="preserve">……</w:t>
+      </w:r>
+    </w:p>
+    <w:p>
+      <w:pPr>
+        <w:contextualSpacing w:val="0"/>
+        <w:rPr>
+          <w:rFonts w:ascii="Arimo" w:cs="Arimo" w:eastAsia="Arimo" w:hAnsi="Arimo"/>
+          <w:sz w:val="22"/>
+          <w:szCs w:val="22"/>
+        </w:rPr>
+      </w:pPr>
+      <w:r>
+        <w:rPr>
+          <w:rFonts w:ascii="Arimo" w:cs="Arimo" w:eastAsia="Arimo" w:hAnsi="Arimo"/>
+          <w:sz w:val="22"/>
+          <w:szCs w:val="22"/>
+          <w:rtl w:val="0"/>
+        </w:rPr>
+        <w:t xml:space="preserve">]</w:t>
+      </w:r>
+    </w:p>
+    <w:p>
+      <w:pPr>
         <w:keepNext w:val="0"/>
         <w:keepLines w:val="0"/>
         <w:widowControl w:val="1"/>
@@ -22102,36 +22905,11 @@
         <w:contextualSpacing w:val="0"/>
         <w:jc w:val="left"/>
         <w:rPr>
-          <w:rFonts w:ascii="Arimo" w:cs="Arimo" w:eastAsia="Arimo" w:hAnsi="Arimo"/>
-          <w:b w:val="0"/>
-          <w:i w:val="0"/>
-          <w:smallCaps w:val="0"/>
-          <w:strike w:val="0"/>
-          <w:color w:val="000000"/>
-          <w:sz w:val="22"/>
-          <w:szCs w:val="22"/>
-          <w:u w:val="none"/>
-          <w:shd w:fill="auto" w:val="clear"/>
-          <w:vertAlign w:val="baseline"/>
-        </w:rPr>
-      </w:pPr>
-      <w:r>
-        <w:rPr>
-          <w:rFonts w:ascii="Helvetica Neue" w:cs="Helvetica Neue" w:eastAsia="Helvetica Neue" w:hAnsi="Helvetica Neue"/>
-          <w:b w:val="0"/>
-          <w:i w:val="0"/>
-          <w:smallCaps w:val="0"/>
-          <w:strike w:val="0"/>
-          <w:color w:val="000000"/>
-          <w:sz w:val="22"/>
-          <w:szCs w:val="22"/>
-          <w:u w:val="none"/>
-          <w:shd w:fill="auto" w:val="clear"/>
-          <w:vertAlign w:val="baseline"/>
-          <w:rtl w:val="0"/>
-        </w:rPr>
-        <w:t xml:space="preserve">Request: GET https://ldap.tp.edu.tw/api/school/meps/ou</w:t>
-      </w:r>
+          <w:rFonts w:ascii="Helvetica Neue" w:cs="Helvetica Neue" w:eastAsia="Helvetica Neue" w:hAnsi="Helvetica Neue"/>
+          <w:sz w:val="22"/>
+          <w:szCs w:val="22"/>
+        </w:rPr>
+      </w:pPr>
       <w:r>
         <w:rPr>
           <w:rtl w:val="0"/>
@@ -22184,7 +22962,7 @@
           <w:vertAlign w:val="baseline"/>
           <w:rtl w:val="0"/>
         </w:rPr>
-        <w:t xml:space="preserve">Response:</w:t>
+        <w:t xml:space="preserve">Request: GET https://ldap.tp.edu.tw/api/school/meps/ou</w:t>
       </w:r>
       <w:r>
         <w:rPr>
@@ -22210,219 +22988,40 @@
         <w:contextualSpacing w:val="0"/>
         <w:jc w:val="left"/>
         <w:rPr>
-          <w:rFonts w:ascii="Helvetica Neue" w:cs="Helvetica Neue" w:eastAsia="Helvetica Neue" w:hAnsi="Helvetica Neue"/>
-          <w:sz w:val="22"/>
-          <w:szCs w:val="22"/>
-        </w:rPr>
-      </w:pPr>
-      <w:r>
-        <w:rPr>
-          <w:rFonts w:ascii="Helvetica Neue" w:cs="Helvetica Neue" w:eastAsia="Helvetica Neue" w:hAnsi="Helvetica Neue"/>
-          <w:b w:val="0"/>
-          <w:i w:val="0"/>
-          <w:smallCaps w:val="0"/>
-          <w:strike w:val="0"/>
-          <w:color w:val="000000"/>
-          <w:sz w:val="22"/>
-          <w:szCs w:val="22"/>
-          <w:u w:val="none"/>
-          <w:shd w:fill="auto" w:val="clear"/>
-          <w:vertAlign w:val="baseline"/>
-          <w:rtl w:val="0"/>
-        </w:rPr>
-        <w:t xml:space="preserve">[</w:t>
-        <w:br w:type="textWrapping"/>
-        <w:t xml:space="preserve">{“ou":"dept01","description":"</w:t>
-      </w:r>
-      <w:r>
-        <w:rPr>
-          <w:rFonts w:ascii="Arial Unicode MS" w:cs="Arial Unicode MS" w:eastAsia="Arial Unicode MS" w:hAnsi="Arial Unicode MS"/>
-          <w:b w:val="0"/>
-          <w:i w:val="0"/>
-          <w:smallCaps w:val="0"/>
-          <w:strike w:val="0"/>
-          <w:color w:val="000000"/>
-          <w:sz w:val="22"/>
-          <w:szCs w:val="22"/>
-          <w:u w:val="none"/>
-          <w:shd w:fill="auto" w:val="clear"/>
-          <w:vertAlign w:val="baseline"/>
-          <w:rtl w:val="0"/>
-        </w:rPr>
-        <w:t xml:space="preserve">校長室</w:t>
-      </w:r>
-      <w:r>
-        <w:rPr>
-          <w:rFonts w:ascii="Helvetica Neue" w:cs="Helvetica Neue" w:eastAsia="Helvetica Neue" w:hAnsi="Helvetica Neue"/>
-          <w:b w:val="0"/>
-          <w:i w:val="0"/>
-          <w:smallCaps w:val="0"/>
-          <w:strike w:val="0"/>
-          <w:color w:val="000000"/>
-          <w:sz w:val="22"/>
-          <w:szCs w:val="22"/>
-          <w:u w:val="none"/>
-          <w:shd w:fill="auto" w:val="clear"/>
-          <w:vertAlign w:val="baseline"/>
-          <w:rtl w:val="0"/>
-        </w:rPr>
-        <w:t xml:space="preserve">"},</w:t>
-        <w:br w:type="textWrapping"/>
-        <w:t xml:space="preserve">{"ou":"dept02","description":"</w:t>
-      </w:r>
-      <w:r>
-        <w:rPr>
-          <w:rFonts w:ascii="Arial Unicode MS" w:cs="Arial Unicode MS" w:eastAsia="Arial Unicode MS" w:hAnsi="Arial Unicode MS"/>
-          <w:b w:val="0"/>
-          <w:i w:val="0"/>
-          <w:smallCaps w:val="0"/>
-          <w:strike w:val="0"/>
-          <w:color w:val="000000"/>
-          <w:sz w:val="22"/>
-          <w:szCs w:val="22"/>
-          <w:u w:val="none"/>
-          <w:shd w:fill="auto" w:val="clear"/>
-          <w:vertAlign w:val="baseline"/>
-          <w:rtl w:val="0"/>
-        </w:rPr>
-        <w:t xml:space="preserve">教務處</w:t>
-      </w:r>
-      <w:r>
-        <w:rPr>
-          <w:rFonts w:ascii="Helvetica Neue" w:cs="Helvetica Neue" w:eastAsia="Helvetica Neue" w:hAnsi="Helvetica Neue"/>
-          <w:b w:val="0"/>
-          <w:i w:val="0"/>
-          <w:smallCaps w:val="0"/>
-          <w:strike w:val="0"/>
-          <w:color w:val="000000"/>
-          <w:sz w:val="22"/>
-          <w:szCs w:val="22"/>
-          <w:u w:val="none"/>
-          <w:shd w:fill="auto" w:val="clear"/>
-          <w:vertAlign w:val="baseline"/>
-          <w:rtl w:val="0"/>
-        </w:rPr>
-        <w:t xml:space="preserve">"},</w:t>
-        <w:br w:type="textWrapping"/>
-        <w:t xml:space="preserve">{"ou":"dept03","description":"</w:t>
-      </w:r>
-      <w:r>
-        <w:rPr>
-          <w:rFonts w:ascii="Arial Unicode MS" w:cs="Arial Unicode MS" w:eastAsia="Arial Unicode MS" w:hAnsi="Arial Unicode MS"/>
-          <w:b w:val="0"/>
-          <w:i w:val="0"/>
-          <w:smallCaps w:val="0"/>
-          <w:strike w:val="0"/>
-          <w:color w:val="000000"/>
-          <w:sz w:val="22"/>
-          <w:szCs w:val="22"/>
-          <w:u w:val="none"/>
-          <w:shd w:fill="auto" w:val="clear"/>
-          <w:vertAlign w:val="baseline"/>
-          <w:rtl w:val="0"/>
-        </w:rPr>
-        <w:t xml:space="preserve">學務處</w:t>
-      </w:r>
-      <w:r>
-        <w:rPr>
-          <w:rFonts w:ascii="Helvetica Neue" w:cs="Helvetica Neue" w:eastAsia="Helvetica Neue" w:hAnsi="Helvetica Neue"/>
-          <w:b w:val="0"/>
-          <w:i w:val="0"/>
-          <w:smallCaps w:val="0"/>
-          <w:strike w:val="0"/>
-          <w:color w:val="000000"/>
-          <w:sz w:val="22"/>
-          <w:szCs w:val="22"/>
-          <w:u w:val="none"/>
-          <w:shd w:fill="auto" w:val="clear"/>
-          <w:vertAlign w:val="baseline"/>
-          <w:rtl w:val="0"/>
-        </w:rPr>
-        <w:t xml:space="preserve">"},</w:t>
-        <w:br w:type="textWrapping"/>
-        <w:t xml:space="preserve">{"ou":"dept04","description":"</w:t>
-      </w:r>
-      <w:r>
-        <w:rPr>
-          <w:rFonts w:ascii="Arial Unicode MS" w:cs="Arial Unicode MS" w:eastAsia="Arial Unicode MS" w:hAnsi="Arial Unicode MS"/>
-          <w:b w:val="0"/>
-          <w:i w:val="0"/>
-          <w:smallCaps w:val="0"/>
-          <w:strike w:val="0"/>
-          <w:color w:val="000000"/>
-          <w:sz w:val="22"/>
-          <w:szCs w:val="22"/>
-          <w:u w:val="none"/>
-          <w:shd w:fill="auto" w:val="clear"/>
-          <w:vertAlign w:val="baseline"/>
-          <w:rtl w:val="0"/>
-        </w:rPr>
-        <w:t xml:space="preserve">總務處</w:t>
-      </w:r>
-      <w:r>
-        <w:rPr>
-          <w:rFonts w:ascii="Helvetica Neue" w:cs="Helvetica Neue" w:eastAsia="Helvetica Neue" w:hAnsi="Helvetica Neue"/>
-          <w:b w:val="0"/>
-          <w:i w:val="0"/>
-          <w:smallCaps w:val="0"/>
-          <w:strike w:val="0"/>
-          <w:color w:val="000000"/>
-          <w:sz w:val="22"/>
-          <w:szCs w:val="22"/>
-          <w:u w:val="none"/>
-          <w:shd w:fill="auto" w:val="clear"/>
-          <w:vertAlign w:val="baseline"/>
-          <w:rtl w:val="0"/>
-        </w:rPr>
-        <w:t xml:space="preserve">"},</w:t>
-        <w:br w:type="textWrapping"/>
-        <w:t xml:space="preserve">{"ou":"dept05","description":"</w:t>
-      </w:r>
-      <w:r>
-        <w:rPr>
-          <w:rFonts w:ascii="Arial Unicode MS" w:cs="Arial Unicode MS" w:eastAsia="Arial Unicode MS" w:hAnsi="Arial Unicode MS"/>
-          <w:b w:val="0"/>
-          <w:i w:val="0"/>
-          <w:smallCaps w:val="0"/>
-          <w:strike w:val="0"/>
-          <w:color w:val="000000"/>
-          <w:sz w:val="22"/>
-          <w:szCs w:val="22"/>
-          <w:u w:val="none"/>
-          <w:shd w:fill="auto" w:val="clear"/>
-          <w:vertAlign w:val="baseline"/>
-          <w:rtl w:val="0"/>
-        </w:rPr>
-        <w:t xml:space="preserve">輔導室</w:t>
-      </w:r>
-      <w:r>
-        <w:rPr>
-          <w:rFonts w:ascii="Helvetica Neue" w:cs="Helvetica Neue" w:eastAsia="Helvetica Neue" w:hAnsi="Helvetica Neue"/>
-          <w:b w:val="0"/>
-          <w:i w:val="0"/>
-          <w:smallCaps w:val="0"/>
-          <w:strike w:val="0"/>
-          <w:color w:val="000000"/>
-          <w:sz w:val="22"/>
-          <w:szCs w:val="22"/>
-          <w:u w:val="none"/>
-          <w:shd w:fill="auto" w:val="clear"/>
-          <w:vertAlign w:val="baseline"/>
-          <w:rtl w:val="0"/>
-        </w:rPr>
-        <w:t xml:space="preserve">"},</w:t>
-        <w:br w:type="textWrapping"/>
-      </w:r>
-      <w:r>
-        <w:rPr>
-          <w:rFonts w:ascii="Helvetica Neue" w:cs="Helvetica Neue" w:eastAsia="Helvetica Neue" w:hAnsi="Helvetica Neue"/>
-          <w:sz w:val="22"/>
-          <w:szCs w:val="22"/>
-          <w:rtl w:val="0"/>
-        </w:rPr>
-        <w:t xml:space="preserve">......</w:t>
-        <w:br w:type="textWrapping"/>
-        <w:t xml:space="preserve">]</w:t>
+          <w:rFonts w:ascii="Arimo" w:cs="Arimo" w:eastAsia="Arimo" w:hAnsi="Arimo"/>
+          <w:b w:val="0"/>
+          <w:i w:val="0"/>
+          <w:smallCaps w:val="0"/>
+          <w:strike w:val="0"/>
+          <w:color w:val="000000"/>
+          <w:sz w:val="22"/>
+          <w:szCs w:val="22"/>
+          <w:u w:val="none"/>
+          <w:shd w:fill="auto" w:val="clear"/>
+          <w:vertAlign w:val="baseline"/>
+        </w:rPr>
+      </w:pPr>
+      <w:r>
+        <w:rPr>
+          <w:rFonts w:ascii="Helvetica Neue" w:cs="Helvetica Neue" w:eastAsia="Helvetica Neue" w:hAnsi="Helvetica Neue"/>
+          <w:b w:val="0"/>
+          <w:i w:val="0"/>
+          <w:smallCaps w:val="0"/>
+          <w:strike w:val="0"/>
+          <w:color w:val="000000"/>
+          <w:sz w:val="22"/>
+          <w:szCs w:val="22"/>
+          <w:u w:val="none"/>
+          <w:shd w:fill="auto" w:val="clear"/>
+          <w:vertAlign w:val="baseline"/>
+          <w:rtl w:val="0"/>
+        </w:rPr>
+        <w:t xml:space="preserve">Response:</w:t>
+      </w:r>
+      <w:r>
+        <w:rPr>
+          <w:rtl w:val="0"/>
+        </w:rPr>
       </w:r>
     </w:p>
     <w:p>
@@ -22443,19 +23042,30 @@
         <w:contextualSpacing w:val="0"/>
         <w:jc w:val="left"/>
         <w:rPr>
-          <w:rFonts w:ascii="Arimo" w:cs="Arimo" w:eastAsia="Arimo" w:hAnsi="Arimo"/>
-          <w:b w:val="0"/>
-          <w:i w:val="0"/>
-          <w:smallCaps w:val="0"/>
-          <w:strike w:val="0"/>
-          <w:color w:val="000000"/>
-          <w:sz w:val="22"/>
-          <w:szCs w:val="22"/>
-          <w:u w:val="none"/>
-          <w:shd w:fill="auto" w:val="clear"/>
-          <w:vertAlign w:val="baseline"/>
-        </w:rPr>
-      </w:pPr>
+          <w:rFonts w:ascii="Helvetica Neue" w:cs="Helvetica Neue" w:eastAsia="Helvetica Neue" w:hAnsi="Helvetica Neue"/>
+          <w:sz w:val="22"/>
+          <w:szCs w:val="22"/>
+        </w:rPr>
+      </w:pPr>
+      <w:r>
+        <w:rPr>
+          <w:rFonts w:ascii="Helvetica Neue" w:cs="Helvetica Neue" w:eastAsia="Helvetica Neue" w:hAnsi="Helvetica Neue"/>
+          <w:b w:val="0"/>
+          <w:i w:val="0"/>
+          <w:smallCaps w:val="0"/>
+          <w:strike w:val="0"/>
+          <w:color w:val="000000"/>
+          <w:sz w:val="22"/>
+          <w:szCs w:val="22"/>
+          <w:u w:val="none"/>
+          <w:shd w:fill="auto" w:val="clear"/>
+          <w:vertAlign w:val="baseline"/>
+          <w:rtl w:val="0"/>
+        </w:rPr>
+        <w:t xml:space="preserve">[</w:t>
+        <w:br w:type="textWrapping"/>
+        <w:t xml:space="preserve">{“ou":"dept01","description":"</w:t>
+      </w:r>
       <w:r>
         <w:rPr>
           <w:rFonts w:ascii="Arial Unicode MS" w:cs="Arial Unicode MS" w:eastAsia="Arial Unicode MS" w:hAnsi="Arial Unicode MS"/>
@@ -22471,24 +23081,26 @@
           <w:vertAlign w:val="baseline"/>
           <w:rtl w:val="0"/>
         </w:rPr>
-        <w:t xml:space="preserve">欄位</w:t>
-      </w:r>
-      <w:r>
-        <w:rPr>
-          <w:rFonts w:ascii="Helvetica Neue" w:cs="Helvetica Neue" w:eastAsia="Helvetica Neue" w:hAnsi="Helvetica Neue"/>
-          <w:b w:val="0"/>
-          <w:i w:val="0"/>
-          <w:smallCaps w:val="0"/>
-          <w:strike w:val="0"/>
-          <w:color w:val="000000"/>
-          <w:sz w:val="22"/>
-          <w:szCs w:val="22"/>
-          <w:u w:val="none"/>
-          <w:shd w:fill="auto" w:val="clear"/>
-          <w:vertAlign w:val="baseline"/>
-          <w:rtl w:val="0"/>
-        </w:rPr>
-        <w:t xml:space="preserve"> ou </w:t>
+        <w:t xml:space="preserve">校長室</w:t>
+      </w:r>
+      <w:r>
+        <w:rPr>
+          <w:rFonts w:ascii="Helvetica Neue" w:cs="Helvetica Neue" w:eastAsia="Helvetica Neue" w:hAnsi="Helvetica Neue"/>
+          <w:b w:val="0"/>
+          <w:i w:val="0"/>
+          <w:smallCaps w:val="0"/>
+          <w:strike w:val="0"/>
+          <w:color w:val="000000"/>
+          <w:sz w:val="22"/>
+          <w:szCs w:val="22"/>
+          <w:u w:val="none"/>
+          <w:shd w:fill="auto" w:val="clear"/>
+          <w:vertAlign w:val="baseline"/>
+          <w:rtl w:val="0"/>
+        </w:rPr>
+        <w:t xml:space="preserve">"},</w:t>
+        <w:br w:type="textWrapping"/>
+        <w:t xml:space="preserve">{"ou":"dept02","description":"</w:t>
       </w:r>
       <w:r>
         <w:rPr>
@@ -22505,24 +23117,26 @@
           <w:vertAlign w:val="baseline"/>
           <w:rtl w:val="0"/>
         </w:rPr>
-        <w:t xml:space="preserve">為部門代號，</w:t>
-      </w:r>
-      <w:r>
-        <w:rPr>
-          <w:rFonts w:ascii="Helvetica Neue" w:cs="Helvetica Neue" w:eastAsia="Helvetica Neue" w:hAnsi="Helvetica Neue"/>
-          <w:b w:val="0"/>
-          <w:i w:val="0"/>
-          <w:smallCaps w:val="0"/>
-          <w:strike w:val="0"/>
-          <w:color w:val="000000"/>
-          <w:sz w:val="22"/>
-          <w:szCs w:val="22"/>
-          <w:u w:val="none"/>
-          <w:shd w:fill="auto" w:val="clear"/>
-          <w:vertAlign w:val="baseline"/>
-          <w:rtl w:val="0"/>
-        </w:rPr>
-        <w:t xml:space="preserve">description </w:t>
+        <w:t xml:space="preserve">教務處</w:t>
+      </w:r>
+      <w:r>
+        <w:rPr>
+          <w:rFonts w:ascii="Helvetica Neue" w:cs="Helvetica Neue" w:eastAsia="Helvetica Neue" w:hAnsi="Helvetica Neue"/>
+          <w:b w:val="0"/>
+          <w:i w:val="0"/>
+          <w:smallCaps w:val="0"/>
+          <w:strike w:val="0"/>
+          <w:color w:val="000000"/>
+          <w:sz w:val="22"/>
+          <w:szCs w:val="22"/>
+          <w:u w:val="none"/>
+          <w:shd w:fill="auto" w:val="clear"/>
+          <w:vertAlign w:val="baseline"/>
+          <w:rtl w:val="0"/>
+        </w:rPr>
+        <w:t xml:space="preserve">"},</w:t>
+        <w:br w:type="textWrapping"/>
+        <w:t xml:space="preserve">{"ou":"dept03","description":"</w:t>
       </w:r>
       <w:r>
         <w:rPr>
@@ -22539,7 +23153,108 @@
           <w:vertAlign w:val="baseline"/>
           <w:rtl w:val="0"/>
         </w:rPr>
-        <w:t xml:space="preserve">為部門名稱。</w:t>
+        <w:t xml:space="preserve">學務處</w:t>
+      </w:r>
+      <w:r>
+        <w:rPr>
+          <w:rFonts w:ascii="Helvetica Neue" w:cs="Helvetica Neue" w:eastAsia="Helvetica Neue" w:hAnsi="Helvetica Neue"/>
+          <w:b w:val="0"/>
+          <w:i w:val="0"/>
+          <w:smallCaps w:val="0"/>
+          <w:strike w:val="0"/>
+          <w:color w:val="000000"/>
+          <w:sz w:val="22"/>
+          <w:szCs w:val="22"/>
+          <w:u w:val="none"/>
+          <w:shd w:fill="auto" w:val="clear"/>
+          <w:vertAlign w:val="baseline"/>
+          <w:rtl w:val="0"/>
+        </w:rPr>
+        <w:t xml:space="preserve">"},</w:t>
+        <w:br w:type="textWrapping"/>
+        <w:t xml:space="preserve">{"ou":"dept04","description":"</w:t>
+      </w:r>
+      <w:r>
+        <w:rPr>
+          <w:rFonts w:ascii="Arial Unicode MS" w:cs="Arial Unicode MS" w:eastAsia="Arial Unicode MS" w:hAnsi="Arial Unicode MS"/>
+          <w:b w:val="0"/>
+          <w:i w:val="0"/>
+          <w:smallCaps w:val="0"/>
+          <w:strike w:val="0"/>
+          <w:color w:val="000000"/>
+          <w:sz w:val="22"/>
+          <w:szCs w:val="22"/>
+          <w:u w:val="none"/>
+          <w:shd w:fill="auto" w:val="clear"/>
+          <w:vertAlign w:val="baseline"/>
+          <w:rtl w:val="0"/>
+        </w:rPr>
+        <w:t xml:space="preserve">總務處</w:t>
+      </w:r>
+      <w:r>
+        <w:rPr>
+          <w:rFonts w:ascii="Helvetica Neue" w:cs="Helvetica Neue" w:eastAsia="Helvetica Neue" w:hAnsi="Helvetica Neue"/>
+          <w:b w:val="0"/>
+          <w:i w:val="0"/>
+          <w:smallCaps w:val="0"/>
+          <w:strike w:val="0"/>
+          <w:color w:val="000000"/>
+          <w:sz w:val="22"/>
+          <w:szCs w:val="22"/>
+          <w:u w:val="none"/>
+          <w:shd w:fill="auto" w:val="clear"/>
+          <w:vertAlign w:val="baseline"/>
+          <w:rtl w:val="0"/>
+        </w:rPr>
+        <w:t xml:space="preserve">"},</w:t>
+        <w:br w:type="textWrapping"/>
+        <w:t xml:space="preserve">{"ou":"dept05","description":"</w:t>
+      </w:r>
+      <w:r>
+        <w:rPr>
+          <w:rFonts w:ascii="Arial Unicode MS" w:cs="Arial Unicode MS" w:eastAsia="Arial Unicode MS" w:hAnsi="Arial Unicode MS"/>
+          <w:b w:val="0"/>
+          <w:i w:val="0"/>
+          <w:smallCaps w:val="0"/>
+          <w:strike w:val="0"/>
+          <w:color w:val="000000"/>
+          <w:sz w:val="22"/>
+          <w:szCs w:val="22"/>
+          <w:u w:val="none"/>
+          <w:shd w:fill="auto" w:val="clear"/>
+          <w:vertAlign w:val="baseline"/>
+          <w:rtl w:val="0"/>
+        </w:rPr>
+        <w:t xml:space="preserve">輔導室</w:t>
+      </w:r>
+      <w:r>
+        <w:rPr>
+          <w:rFonts w:ascii="Helvetica Neue" w:cs="Helvetica Neue" w:eastAsia="Helvetica Neue" w:hAnsi="Helvetica Neue"/>
+          <w:b w:val="0"/>
+          <w:i w:val="0"/>
+          <w:smallCaps w:val="0"/>
+          <w:strike w:val="0"/>
+          <w:color w:val="000000"/>
+          <w:sz w:val="22"/>
+          <w:szCs w:val="22"/>
+          <w:u w:val="none"/>
+          <w:shd w:fill="auto" w:val="clear"/>
+          <w:vertAlign w:val="baseline"/>
+          <w:rtl w:val="0"/>
+        </w:rPr>
+        <w:t xml:space="preserve">"},</w:t>
+        <w:br w:type="textWrapping"/>
+      </w:r>
+      <w:r>
+        <w:rPr>
+          <w:rFonts w:ascii="Helvetica Neue" w:cs="Helvetica Neue" w:eastAsia="Helvetica Neue" w:hAnsi="Helvetica Neue"/>
+          <w:sz w:val="22"/>
+          <w:szCs w:val="22"/>
+          <w:rtl w:val="0"/>
+        </w:rPr>
+        <w:t xml:space="preserve">......</w:t>
+        <w:br w:type="textWrapping"/>
+        <w:t xml:space="preserve">]</w:t>
       </w:r>
     </w:p>
     <w:p>
@@ -22575,8 +23290,88 @@
       </w:pPr>
       <w:r>
         <w:rPr>
-          <w:rtl w:val="0"/>
-        </w:rPr>
+          <w:rFonts w:ascii="Arial Unicode MS" w:cs="Arial Unicode MS" w:eastAsia="Arial Unicode MS" w:hAnsi="Arial Unicode MS"/>
+          <w:b w:val="0"/>
+          <w:i w:val="0"/>
+          <w:smallCaps w:val="0"/>
+          <w:strike w:val="0"/>
+          <w:color w:val="000000"/>
+          <w:sz w:val="22"/>
+          <w:szCs w:val="22"/>
+          <w:u w:val="none"/>
+          <w:shd w:fill="auto" w:val="clear"/>
+          <w:vertAlign w:val="baseline"/>
+          <w:rtl w:val="0"/>
+        </w:rPr>
+        <w:t xml:space="preserve">欄位</w:t>
+      </w:r>
+      <w:r>
+        <w:rPr>
+          <w:rFonts w:ascii="Helvetica Neue" w:cs="Helvetica Neue" w:eastAsia="Helvetica Neue" w:hAnsi="Helvetica Neue"/>
+          <w:b w:val="0"/>
+          <w:i w:val="0"/>
+          <w:smallCaps w:val="0"/>
+          <w:strike w:val="0"/>
+          <w:color w:val="000000"/>
+          <w:sz w:val="22"/>
+          <w:szCs w:val="22"/>
+          <w:u w:val="none"/>
+          <w:shd w:fill="auto" w:val="clear"/>
+          <w:vertAlign w:val="baseline"/>
+          <w:rtl w:val="0"/>
+        </w:rPr>
+        <w:t xml:space="preserve"> ou </w:t>
+      </w:r>
+      <w:r>
+        <w:rPr>
+          <w:rFonts w:ascii="Arial Unicode MS" w:cs="Arial Unicode MS" w:eastAsia="Arial Unicode MS" w:hAnsi="Arial Unicode MS"/>
+          <w:b w:val="0"/>
+          <w:i w:val="0"/>
+          <w:smallCaps w:val="0"/>
+          <w:strike w:val="0"/>
+          <w:color w:val="000000"/>
+          <w:sz w:val="22"/>
+          <w:szCs w:val="22"/>
+          <w:u w:val="none"/>
+          <w:shd w:fill="auto" w:val="clear"/>
+          <w:vertAlign w:val="baseline"/>
+          <w:rtl w:val="0"/>
+        </w:rPr>
+        <w:t xml:space="preserve">為部門代號，</w:t>
+      </w:r>
+      <w:r>
+        <w:rPr>
+          <w:rFonts w:ascii="Helvetica Neue" w:cs="Helvetica Neue" w:eastAsia="Helvetica Neue" w:hAnsi="Helvetica Neue"/>
+          <w:b w:val="0"/>
+          <w:i w:val="0"/>
+          <w:smallCaps w:val="0"/>
+          <w:strike w:val="0"/>
+          <w:color w:val="000000"/>
+          <w:sz w:val="22"/>
+          <w:szCs w:val="22"/>
+          <w:u w:val="none"/>
+          <w:shd w:fill="auto" w:val="clear"/>
+          <w:vertAlign w:val="baseline"/>
+          <w:rtl w:val="0"/>
+        </w:rPr>
+        <w:t xml:space="preserve">description </w:t>
+      </w:r>
+      <w:r>
+        <w:rPr>
+          <w:rFonts w:ascii="Arial Unicode MS" w:cs="Arial Unicode MS" w:eastAsia="Arial Unicode MS" w:hAnsi="Arial Unicode MS"/>
+          <w:b w:val="0"/>
+          <w:i w:val="0"/>
+          <w:smallCaps w:val="0"/>
+          <w:strike w:val="0"/>
+          <w:color w:val="000000"/>
+          <w:sz w:val="22"/>
+          <w:szCs w:val="22"/>
+          <w:u w:val="none"/>
+          <w:shd w:fill="auto" w:val="clear"/>
+          <w:vertAlign w:val="baseline"/>
+          <w:rtl w:val="0"/>
+        </w:rPr>
+        <w:t xml:space="preserve">為部門名稱。</w:t>
       </w:r>
     </w:p>
     <w:p>
@@ -22612,23 +23407,6 @@
       </w:pPr>
       <w:r>
         <w:rPr>
-          <w:rFonts w:ascii="Helvetica Neue" w:cs="Helvetica Neue" w:eastAsia="Helvetica Neue" w:hAnsi="Helvetica Neue"/>
-          <w:b w:val="0"/>
-          <w:i w:val="0"/>
-          <w:smallCaps w:val="0"/>
-          <w:strike w:val="0"/>
-          <w:color w:val="000000"/>
-          <w:sz w:val="22"/>
-          <w:szCs w:val="22"/>
-          <w:u w:val="none"/>
-          <w:shd w:fill="auto" w:val="clear"/>
-          <w:vertAlign w:val="baseline"/>
-          <w:rtl w:val="0"/>
-        </w:rPr>
-        <w:t xml:space="preserve">Request: GET https://ldap.tp.edu.tw/api/school/meps/ou/dept02</w:t>
-      </w:r>
-      <w:r>
-        <w:rPr>
           <w:rtl w:val="0"/>
         </w:rPr>
       </w:r>
@@ -22679,7 +23457,7 @@
           <w:vertAlign w:val="baseline"/>
           <w:rtl w:val="0"/>
         </w:rPr>
-        <w:t xml:space="preserve">Response:</w:t>
+        <w:t xml:space="preserve">Request: GET https://ldap.tp.edu.tw/api/school/meps/ou/dept02</w:t>
       </w:r>
       <w:r>
         <w:rPr>
@@ -22733,75 +23511,7 @@
           <w:vertAlign w:val="baseline"/>
           <w:rtl w:val="0"/>
         </w:rPr>
-        <w:t xml:space="preserve">{“ou":"dept02","businessCategory":"</w:t>
-      </w:r>
-      <w:r>
-        <w:rPr>
-          <w:rFonts w:ascii="Arial Unicode MS" w:cs="Arial Unicode MS" w:eastAsia="Arial Unicode MS" w:hAnsi="Arial Unicode MS"/>
-          <w:b w:val="0"/>
-          <w:i w:val="0"/>
-          <w:smallCaps w:val="0"/>
-          <w:strike w:val="0"/>
-          <w:color w:val="000000"/>
-          <w:sz w:val="22"/>
-          <w:szCs w:val="22"/>
-          <w:u w:val="none"/>
-          <w:shd w:fill="auto" w:val="clear"/>
-          <w:vertAlign w:val="baseline"/>
-          <w:rtl w:val="0"/>
-        </w:rPr>
-        <w:t xml:space="preserve">行政部門</w:t>
-      </w:r>
-      <w:r>
-        <w:rPr>
-          <w:rFonts w:ascii="Helvetica Neue" w:cs="Helvetica Neue" w:eastAsia="Helvetica Neue" w:hAnsi="Helvetica Neue"/>
-          <w:b w:val="0"/>
-          <w:i w:val="0"/>
-          <w:smallCaps w:val="0"/>
-          <w:strike w:val="0"/>
-          <w:color w:val="000000"/>
-          <w:sz w:val="22"/>
-          <w:szCs w:val="22"/>
-          <w:u w:val="none"/>
-          <w:shd w:fill="auto" w:val="clear"/>
-          <w:vertAlign w:val="baseline"/>
-          <w:rtl w:val="0"/>
-        </w:rPr>
-        <w:t xml:space="preserve">","description":"</w:t>
-      </w:r>
-      <w:r>
-        <w:rPr>
-          <w:rFonts w:ascii="Arial Unicode MS" w:cs="Arial Unicode MS" w:eastAsia="Arial Unicode MS" w:hAnsi="Arial Unicode MS"/>
-          <w:b w:val="0"/>
-          <w:i w:val="0"/>
-          <w:smallCaps w:val="0"/>
-          <w:strike w:val="0"/>
-          <w:color w:val="000000"/>
-          <w:sz w:val="22"/>
-          <w:szCs w:val="22"/>
-          <w:u w:val="none"/>
-          <w:shd w:fill="auto" w:val="clear"/>
-          <w:vertAlign w:val="baseline"/>
-          <w:rtl w:val="0"/>
-        </w:rPr>
-        <w:t xml:space="preserve">教務處</w:t>
-      </w:r>
-      <w:r>
-        <w:rPr>
-          <w:rFonts w:ascii="Helvetica Neue" w:cs="Helvetica Neue" w:eastAsia="Helvetica Neue" w:hAnsi="Helvetica Neue"/>
-          <w:b w:val="0"/>
-          <w:i w:val="0"/>
-          <w:smallCaps w:val="0"/>
-          <w:strike w:val="0"/>
-          <w:color w:val="000000"/>
-          <w:sz w:val="22"/>
-          <w:szCs w:val="22"/>
-          <w:u w:val="none"/>
-          <w:shd w:fill="auto" w:val="clear"/>
-          <w:vertAlign w:val="baseline"/>
-          <w:rtl w:val="0"/>
-        </w:rPr>
-        <w:t xml:space="preserve">"}</w:t>
+        <w:t xml:space="preserve">Response:</w:t>
       </w:r>
       <w:r>
         <w:rPr>
@@ -22842,6 +23552,23 @@
       </w:pPr>
       <w:r>
         <w:rPr>
+          <w:rFonts w:ascii="Helvetica Neue" w:cs="Helvetica Neue" w:eastAsia="Helvetica Neue" w:hAnsi="Helvetica Neue"/>
+          <w:b w:val="0"/>
+          <w:i w:val="0"/>
+          <w:smallCaps w:val="0"/>
+          <w:strike w:val="0"/>
+          <w:color w:val="000000"/>
+          <w:sz w:val="22"/>
+          <w:szCs w:val="22"/>
+          <w:u w:val="none"/>
+          <w:shd w:fill="auto" w:val="clear"/>
+          <w:vertAlign w:val="baseline"/>
+          <w:rtl w:val="0"/>
+        </w:rPr>
+        <w:t xml:space="preserve">{“ou":"dept02","businessCategory":"</w:t>
+      </w:r>
+      <w:r>
+        <w:rPr>
           <w:rFonts w:ascii="Arial Unicode MS" w:cs="Arial Unicode MS" w:eastAsia="Arial Unicode MS" w:hAnsi="Arial Unicode MS"/>
           <w:b w:val="0"/>
           <w:i w:val="0"/>
@@ -22855,24 +23582,24 @@
           <w:vertAlign w:val="baseline"/>
           <w:rtl w:val="0"/>
         </w:rPr>
-        <w:t xml:space="preserve">欄位</w:t>
-      </w:r>
-      <w:r>
-        <w:rPr>
-          <w:rFonts w:ascii="Helvetica Neue" w:cs="Helvetica Neue" w:eastAsia="Helvetica Neue" w:hAnsi="Helvetica Neue"/>
-          <w:b w:val="0"/>
-          <w:i w:val="0"/>
-          <w:smallCaps w:val="0"/>
-          <w:strike w:val="0"/>
-          <w:color w:val="000000"/>
-          <w:sz w:val="22"/>
-          <w:szCs w:val="22"/>
-          <w:u w:val="none"/>
-          <w:shd w:fill="auto" w:val="clear"/>
-          <w:vertAlign w:val="baseline"/>
-          <w:rtl w:val="0"/>
-        </w:rPr>
-        <w:t xml:space="preserve"> businessCategory </w:t>
+        <w:t xml:space="preserve">行政部門</w:t>
+      </w:r>
+      <w:r>
+        <w:rPr>
+          <w:rFonts w:ascii="Helvetica Neue" w:cs="Helvetica Neue" w:eastAsia="Helvetica Neue" w:hAnsi="Helvetica Neue"/>
+          <w:b w:val="0"/>
+          <w:i w:val="0"/>
+          <w:smallCaps w:val="0"/>
+          <w:strike w:val="0"/>
+          <w:color w:val="000000"/>
+          <w:sz w:val="22"/>
+          <w:szCs w:val="22"/>
+          <w:u w:val="none"/>
+          <w:shd w:fill="auto" w:val="clear"/>
+          <w:vertAlign w:val="baseline"/>
+          <w:rtl w:val="0"/>
+        </w:rPr>
+        <w:t xml:space="preserve">","description":"</w:t>
       </w:r>
       <w:r>
         <w:rPr>
@@ -22889,7 +23616,29 @@
           <w:vertAlign w:val="baseline"/>
           <w:rtl w:val="0"/>
         </w:rPr>
-        <w:t xml:space="preserve">為單位分類。</w:t>
+        <w:t xml:space="preserve">教務處</w:t>
+      </w:r>
+      <w:r>
+        <w:rPr>
+          <w:rFonts w:ascii="Helvetica Neue" w:cs="Helvetica Neue" w:eastAsia="Helvetica Neue" w:hAnsi="Helvetica Neue"/>
+          <w:b w:val="0"/>
+          <w:i w:val="0"/>
+          <w:smallCaps w:val="0"/>
+          <w:strike w:val="0"/>
+          <w:color w:val="000000"/>
+          <w:sz w:val="22"/>
+          <w:szCs w:val="22"/>
+          <w:u w:val="none"/>
+          <w:shd w:fill="auto" w:val="clear"/>
+          <w:vertAlign w:val="baseline"/>
+          <w:rtl w:val="0"/>
+        </w:rPr>
+        <w:t xml:space="preserve">"}</w:t>
+      </w:r>
+      <w:r>
+        <w:rPr>
+          <w:rtl w:val="0"/>
+        </w:rPr>
       </w:r>
     </w:p>
     <w:p>
@@ -22925,8 +23674,54 @@
       </w:pPr>
       <w:r>
         <w:rPr>
-          <w:rtl w:val="0"/>
-        </w:rPr>
+          <w:rFonts w:ascii="Arial Unicode MS" w:cs="Arial Unicode MS" w:eastAsia="Arial Unicode MS" w:hAnsi="Arial Unicode MS"/>
+          <w:b w:val="0"/>
+          <w:i w:val="0"/>
+          <w:smallCaps w:val="0"/>
+          <w:strike w:val="0"/>
+          <w:color w:val="000000"/>
+          <w:sz w:val="22"/>
+          <w:szCs w:val="22"/>
+          <w:u w:val="none"/>
+          <w:shd w:fill="auto" w:val="clear"/>
+          <w:vertAlign w:val="baseline"/>
+          <w:rtl w:val="0"/>
+        </w:rPr>
+        <w:t xml:space="preserve">欄位</w:t>
+      </w:r>
+      <w:r>
+        <w:rPr>
+          <w:rFonts w:ascii="Helvetica Neue" w:cs="Helvetica Neue" w:eastAsia="Helvetica Neue" w:hAnsi="Helvetica Neue"/>
+          <w:b w:val="0"/>
+          <w:i w:val="0"/>
+          <w:smallCaps w:val="0"/>
+          <w:strike w:val="0"/>
+          <w:color w:val="000000"/>
+          <w:sz w:val="22"/>
+          <w:szCs w:val="22"/>
+          <w:u w:val="none"/>
+          <w:shd w:fill="auto" w:val="clear"/>
+          <w:vertAlign w:val="baseline"/>
+          <w:rtl w:val="0"/>
+        </w:rPr>
+        <w:t xml:space="preserve"> businessCategory </w:t>
+      </w:r>
+      <w:r>
+        <w:rPr>
+          <w:rFonts w:ascii="Arial Unicode MS" w:cs="Arial Unicode MS" w:eastAsia="Arial Unicode MS" w:hAnsi="Arial Unicode MS"/>
+          <w:b w:val="0"/>
+          <w:i w:val="0"/>
+          <w:smallCaps w:val="0"/>
+          <w:strike w:val="0"/>
+          <w:color w:val="000000"/>
+          <w:sz w:val="22"/>
+          <w:szCs w:val="22"/>
+          <w:u w:val="none"/>
+          <w:shd w:fill="auto" w:val="clear"/>
+          <w:vertAlign w:val="baseline"/>
+          <w:rtl w:val="0"/>
+        </w:rPr>
+        <w:t xml:space="preserve">為單位分類。</w:t>
       </w:r>
     </w:p>
     <w:p>
@@ -22962,21 +23757,143 @@
       </w:pPr>
       <w:r>
         <w:rPr>
-          <w:rFonts w:ascii="Helvetica Neue" w:cs="Helvetica Neue" w:eastAsia="Helvetica Neue" w:hAnsi="Helvetica Neue"/>
-          <w:b w:val="0"/>
-          <w:i w:val="0"/>
-          <w:smallCaps w:val="0"/>
-          <w:strike w:val="0"/>
-          <w:color w:val="000000"/>
-          <w:sz w:val="22"/>
-          <w:szCs w:val="22"/>
-          <w:u w:val="none"/>
-          <w:shd w:fill="auto" w:val="clear"/>
-          <w:vertAlign w:val="baseline"/>
-          <w:rtl w:val="0"/>
-        </w:rPr>
-        <w:t xml:space="preserve">Request: GET https://ldap.tp.edu.tw/api/school/meps/ou/dept02/role</w:t>
-      </w:r>
+          <w:rtl w:val="0"/>
+        </w:rPr>
+      </w:r>
+    </w:p>
+    <w:p>
+      <w:pPr>
+        <w:contextualSpacing w:val="0"/>
+        <w:rPr>
+          <w:rFonts w:ascii="Arimo" w:cs="Arimo" w:eastAsia="Arimo" w:hAnsi="Arimo"/>
+          <w:sz w:val="22"/>
+          <w:szCs w:val="22"/>
+        </w:rPr>
+      </w:pPr>
+      <w:r>
+        <w:rPr>
+          <w:rFonts w:ascii="Helvetica Neue" w:cs="Helvetica Neue" w:eastAsia="Helvetica Neue" w:hAnsi="Helvetica Neue"/>
+          <w:sz w:val="22"/>
+          <w:szCs w:val="22"/>
+          <w:rtl w:val="0"/>
+        </w:rPr>
+        <w:t xml:space="preserve">Request: GET https://ldap.tp.edu.tw/api/school/meps/ou/dept02/teachers</w:t>
+      </w:r>
+      <w:r>
+        <w:rPr>
+          <w:rtl w:val="0"/>
+        </w:rPr>
+      </w:r>
+    </w:p>
+    <w:p>
+      <w:pPr>
+        <w:contextualSpacing w:val="0"/>
+        <w:rPr>
+          <w:rFonts w:ascii="Helvetica Neue" w:cs="Helvetica Neue" w:eastAsia="Helvetica Neue" w:hAnsi="Helvetica Neue"/>
+          <w:sz w:val="22"/>
+          <w:szCs w:val="22"/>
+        </w:rPr>
+      </w:pPr>
+      <w:r>
+        <w:rPr>
+          <w:rFonts w:ascii="Helvetica Neue" w:cs="Helvetica Neue" w:eastAsia="Helvetica Neue" w:hAnsi="Helvetica Neue"/>
+          <w:sz w:val="22"/>
+          <w:szCs w:val="22"/>
+          <w:rtl w:val="0"/>
+        </w:rPr>
+        <w:t xml:space="preserve">Response:</w:t>
+      </w:r>
+    </w:p>
+    <w:p>
+      <w:pPr>
+        <w:contextualSpacing w:val="0"/>
+        <w:rPr>
+          <w:rFonts w:ascii="Helvetica Neue" w:cs="Helvetica Neue" w:eastAsia="Helvetica Neue" w:hAnsi="Helvetica Neue"/>
+          <w:sz w:val="22"/>
+          <w:szCs w:val="22"/>
+        </w:rPr>
+      </w:pPr>
+      <w:r>
+        <w:rPr>
+          <w:rFonts w:ascii="Helvetica Neue" w:cs="Helvetica Neue" w:eastAsia="Helvetica Neue" w:hAnsi="Helvetica Neue"/>
+          <w:sz w:val="22"/>
+          <w:szCs w:val="22"/>
+          <w:rtl w:val="0"/>
+        </w:rPr>
+        <w:t xml:space="preserve">[</w:t>
+      </w:r>
+    </w:p>
+    <w:p>
+      <w:pPr>
+        <w:contextualSpacing w:val="0"/>
+        <w:rPr>
+          <w:rFonts w:ascii="Arimo" w:cs="Arimo" w:eastAsia="Arimo" w:hAnsi="Arimo"/>
+          <w:sz w:val="22"/>
+          <w:szCs w:val="22"/>
+        </w:rPr>
+      </w:pPr>
+      <w:r>
+        <w:rPr>
+          <w:rFonts w:ascii="Helvetica Neue" w:cs="Helvetica Neue" w:eastAsia="Helvetica Neue" w:hAnsi="Helvetica Neue"/>
+          <w:sz w:val="22"/>
+          <w:szCs w:val="22"/>
+          <w:rtl w:val="0"/>
+        </w:rPr>
+        <w:t xml:space="preserve">"a4bcbfba-a678-1037-952c-15429bf75900",</w:t>
+      </w:r>
+      <w:r>
+        <w:rPr>
+          <w:rtl w:val="0"/>
+        </w:rPr>
+      </w:r>
+    </w:p>
+    <w:p>
+      <w:pPr>
+        <w:contextualSpacing w:val="0"/>
+        <w:rPr>
+          <w:rFonts w:ascii="Arimo" w:cs="Arimo" w:eastAsia="Arimo" w:hAnsi="Arimo"/>
+          <w:sz w:val="22"/>
+          <w:szCs w:val="22"/>
+        </w:rPr>
+      </w:pPr>
+      <w:r>
+        <w:rPr>
+          <w:rFonts w:ascii="Arimo" w:cs="Arimo" w:eastAsia="Arimo" w:hAnsi="Arimo"/>
+          <w:sz w:val="22"/>
+          <w:szCs w:val="22"/>
+          <w:rtl w:val="0"/>
+        </w:rPr>
+        <w:t xml:space="preserve">……</w:t>
+      </w:r>
+    </w:p>
+    <w:p>
+      <w:pPr>
+        <w:contextualSpacing w:val="0"/>
+        <w:rPr>
+          <w:rFonts w:ascii="Arimo" w:cs="Arimo" w:eastAsia="Arimo" w:hAnsi="Arimo"/>
+          <w:sz w:val="22"/>
+          <w:szCs w:val="22"/>
+        </w:rPr>
+      </w:pPr>
+      <w:r>
+        <w:rPr>
+          <w:rFonts w:ascii="Arimo" w:cs="Arimo" w:eastAsia="Arimo" w:hAnsi="Arimo"/>
+          <w:sz w:val="22"/>
+          <w:szCs w:val="22"/>
+          <w:rtl w:val="0"/>
+        </w:rPr>
+        <w:t xml:space="preserve">]</w:t>
+      </w:r>
+    </w:p>
+    <w:p>
+      <w:pPr>
+        <w:contextualSpacing w:val="0"/>
+        <w:rPr>
+          <w:rFonts w:ascii="Helvetica Neue" w:cs="Helvetica Neue" w:eastAsia="Helvetica Neue" w:hAnsi="Helvetica Neue"/>
+          <w:sz w:val="22"/>
+          <w:szCs w:val="22"/>
+        </w:rPr>
+      </w:pPr>
       <w:r>
         <w:rPr>
           <w:rtl w:val="0"/>
@@ -23029,7 +23946,7 @@
           <w:vertAlign w:val="baseline"/>
           <w:rtl w:val="0"/>
         </w:rPr>
-        <w:t xml:space="preserve">Response:</w:t>
+        <w:t xml:space="preserve">Request: GET https://ldap.tp.edu.tw/api/school/meps/ou/dept02/role</w:t>
       </w:r>
       <w:r>
         <w:rPr>
@@ -23055,200 +23972,40 @@
         <w:contextualSpacing w:val="0"/>
         <w:jc w:val="left"/>
         <w:rPr>
-          <w:rFonts w:ascii="Helvetica Neue" w:cs="Helvetica Neue" w:eastAsia="Helvetica Neue" w:hAnsi="Helvetica Neue"/>
-          <w:b w:val="0"/>
-          <w:i w:val="0"/>
-          <w:smallCaps w:val="0"/>
-          <w:strike w:val="0"/>
-          <w:color w:val="000000"/>
-          <w:sz w:val="22"/>
-          <w:szCs w:val="22"/>
-          <w:u w:val="none"/>
-          <w:shd w:fill="auto" w:val="clear"/>
-          <w:vertAlign w:val="baseline"/>
-        </w:rPr>
-      </w:pPr>
-      <w:r>
-        <w:rPr>
-          <w:rFonts w:ascii="Helvetica Neue" w:cs="Helvetica Neue" w:eastAsia="Helvetica Neue" w:hAnsi="Helvetica Neue"/>
-          <w:b w:val="0"/>
-          <w:i w:val="0"/>
-          <w:smallCaps w:val="0"/>
-          <w:strike w:val="0"/>
-          <w:color w:val="000000"/>
-          <w:sz w:val="22"/>
-          <w:szCs w:val="22"/>
-          <w:u w:val="none"/>
-          <w:shd w:fill="auto" w:val="clear"/>
-          <w:vertAlign w:val="baseline"/>
-          <w:rtl w:val="0"/>
-        </w:rPr>
-        <w:t xml:space="preserve">[</w:t>
-        <w:br w:type="textWrapping"/>
-        <w:t xml:space="preserve">{"cn":"role002","description":"</w:t>
-      </w:r>
-      <w:r>
-        <w:rPr>
-          <w:rFonts w:ascii="Arial Unicode MS" w:cs="Arial Unicode MS" w:eastAsia="Arial Unicode MS" w:hAnsi="Arial Unicode MS"/>
-          <w:b w:val="0"/>
-          <w:i w:val="0"/>
-          <w:smallCaps w:val="0"/>
-          <w:strike w:val="0"/>
-          <w:color w:val="000000"/>
-          <w:sz w:val="22"/>
-          <w:szCs w:val="22"/>
-          <w:u w:val="none"/>
-          <w:shd w:fill="auto" w:val="clear"/>
-          <w:vertAlign w:val="baseline"/>
-          <w:rtl w:val="0"/>
-        </w:rPr>
-        <w:t xml:space="preserve">教務處主任</w:t>
-      </w:r>
-      <w:r>
-        <w:rPr>
-          <w:rFonts w:ascii="Helvetica Neue" w:cs="Helvetica Neue" w:eastAsia="Helvetica Neue" w:hAnsi="Helvetica Neue"/>
-          <w:b w:val="0"/>
-          <w:i w:val="0"/>
-          <w:smallCaps w:val="0"/>
-          <w:strike w:val="0"/>
-          <w:color w:val="000000"/>
-          <w:sz w:val="22"/>
-          <w:szCs w:val="22"/>
-          <w:u w:val="none"/>
-          <w:shd w:fill="auto" w:val="clear"/>
-          <w:vertAlign w:val="baseline"/>
-          <w:rtl w:val="0"/>
-        </w:rPr>
-        <w:t xml:space="preserve">"},</w:t>
-        <w:br w:type="textWrapping"/>
-        <w:t xml:space="preserve">{"cn":"role003","description":"</w:t>
-      </w:r>
-      <w:r>
-        <w:rPr>
-          <w:rFonts w:ascii="Arial Unicode MS" w:cs="Arial Unicode MS" w:eastAsia="Arial Unicode MS" w:hAnsi="Arial Unicode MS"/>
-          <w:b w:val="0"/>
-          <w:i w:val="0"/>
-          <w:smallCaps w:val="0"/>
-          <w:strike w:val="0"/>
-          <w:color w:val="000000"/>
-          <w:sz w:val="22"/>
-          <w:szCs w:val="22"/>
-          <w:u w:val="none"/>
-          <w:shd w:fill="auto" w:val="clear"/>
-          <w:vertAlign w:val="baseline"/>
-          <w:rtl w:val="0"/>
-        </w:rPr>
-        <w:t xml:space="preserve">教學組長</w:t>
-      </w:r>
-      <w:r>
-        <w:rPr>
-          <w:rFonts w:ascii="Helvetica Neue" w:cs="Helvetica Neue" w:eastAsia="Helvetica Neue" w:hAnsi="Helvetica Neue"/>
-          <w:b w:val="0"/>
-          <w:i w:val="0"/>
-          <w:smallCaps w:val="0"/>
-          <w:strike w:val="0"/>
-          <w:color w:val="000000"/>
-          <w:sz w:val="22"/>
-          <w:szCs w:val="22"/>
-          <w:u w:val="none"/>
-          <w:shd w:fill="auto" w:val="clear"/>
-          <w:vertAlign w:val="baseline"/>
-          <w:rtl w:val="0"/>
-        </w:rPr>
-        <w:t xml:space="preserve">"},</w:t>
-        <w:br w:type="textWrapping"/>
-        <w:t xml:space="preserve">{"cn":"role005","description":"</w:t>
-      </w:r>
-      <w:r>
-        <w:rPr>
-          <w:rFonts w:ascii="Arial Unicode MS" w:cs="Arial Unicode MS" w:eastAsia="Arial Unicode MS" w:hAnsi="Arial Unicode MS"/>
-          <w:b w:val="0"/>
-          <w:i w:val="0"/>
-          <w:smallCaps w:val="0"/>
-          <w:strike w:val="0"/>
-          <w:color w:val="000000"/>
-          <w:sz w:val="22"/>
-          <w:szCs w:val="22"/>
-          <w:u w:val="none"/>
-          <w:shd w:fill="auto" w:val="clear"/>
-          <w:vertAlign w:val="baseline"/>
-          <w:rtl w:val="0"/>
-        </w:rPr>
-        <w:t xml:space="preserve">資訊組長</w:t>
-      </w:r>
-      <w:r>
-        <w:rPr>
-          <w:rFonts w:ascii="Helvetica Neue" w:cs="Helvetica Neue" w:eastAsia="Helvetica Neue" w:hAnsi="Helvetica Neue"/>
-          <w:b w:val="0"/>
-          <w:i w:val="0"/>
-          <w:smallCaps w:val="0"/>
-          <w:strike w:val="0"/>
-          <w:color w:val="000000"/>
-          <w:sz w:val="22"/>
-          <w:szCs w:val="22"/>
-          <w:u w:val="none"/>
-          <w:shd w:fill="auto" w:val="clear"/>
-          <w:vertAlign w:val="baseline"/>
-          <w:rtl w:val="0"/>
-        </w:rPr>
-        <w:t xml:space="preserve">"},</w:t>
-        <w:br w:type="textWrapping"/>
-        <w:t xml:space="preserve">{"cn":"role006","description":"</w:t>
-      </w:r>
-      <w:r>
-        <w:rPr>
-          <w:rFonts w:ascii="Arial Unicode MS" w:cs="Arial Unicode MS" w:eastAsia="Arial Unicode MS" w:hAnsi="Arial Unicode MS"/>
-          <w:b w:val="0"/>
-          <w:i w:val="0"/>
-          <w:smallCaps w:val="0"/>
-          <w:strike w:val="0"/>
-          <w:color w:val="000000"/>
-          <w:sz w:val="22"/>
-          <w:szCs w:val="22"/>
-          <w:u w:val="none"/>
-          <w:shd w:fill="auto" w:val="clear"/>
-          <w:vertAlign w:val="baseline"/>
-          <w:rtl w:val="0"/>
-        </w:rPr>
-        <w:t xml:space="preserve">設備組長</w:t>
-      </w:r>
-      <w:r>
-        <w:rPr>
-          <w:rFonts w:ascii="Helvetica Neue" w:cs="Helvetica Neue" w:eastAsia="Helvetica Neue" w:hAnsi="Helvetica Neue"/>
-          <w:b w:val="0"/>
-          <w:i w:val="0"/>
-          <w:smallCaps w:val="0"/>
-          <w:strike w:val="0"/>
-          <w:color w:val="000000"/>
-          <w:sz w:val="22"/>
-          <w:szCs w:val="22"/>
-          <w:u w:val="none"/>
-          <w:shd w:fill="auto" w:val="clear"/>
-          <w:vertAlign w:val="baseline"/>
-          <w:rtl w:val="0"/>
-        </w:rPr>
-        <w:t xml:space="preserve">"},</w:t>
-      </w:r>
-    </w:p>
-    <w:p>
-      <w:pPr>
-        <w:contextualSpacing w:val="0"/>
-        <w:rPr>
-          <w:rFonts w:ascii="Helvetica Neue" w:cs="Helvetica Neue" w:eastAsia="Helvetica Neue" w:hAnsi="Helvetica Neue"/>
-          <w:sz w:val="22"/>
-          <w:szCs w:val="22"/>
-        </w:rPr>
-      </w:pPr>
-      <w:r>
-        <w:rPr>
-          <w:rFonts w:ascii="Helvetica Neue" w:cs="Helvetica Neue" w:eastAsia="Helvetica Neue" w:hAnsi="Helvetica Neue"/>
-          <w:sz w:val="22"/>
-          <w:szCs w:val="22"/>
-          <w:rtl w:val="0"/>
-        </w:rPr>
-        <w:t xml:space="preserve">......</w:t>
-        <w:br w:type="textWrapping"/>
-        <w:t xml:space="preserve">]</w:t>
+          <w:rFonts w:ascii="Arimo" w:cs="Arimo" w:eastAsia="Arimo" w:hAnsi="Arimo"/>
+          <w:b w:val="0"/>
+          <w:i w:val="0"/>
+          <w:smallCaps w:val="0"/>
+          <w:strike w:val="0"/>
+          <w:color w:val="000000"/>
+          <w:sz w:val="22"/>
+          <w:szCs w:val="22"/>
+          <w:u w:val="none"/>
+          <w:shd w:fill="auto" w:val="clear"/>
+          <w:vertAlign w:val="baseline"/>
+        </w:rPr>
+      </w:pPr>
+      <w:r>
+        <w:rPr>
+          <w:rFonts w:ascii="Helvetica Neue" w:cs="Helvetica Neue" w:eastAsia="Helvetica Neue" w:hAnsi="Helvetica Neue"/>
+          <w:b w:val="0"/>
+          <w:i w:val="0"/>
+          <w:smallCaps w:val="0"/>
+          <w:strike w:val="0"/>
+          <w:color w:val="000000"/>
+          <w:sz w:val="22"/>
+          <w:szCs w:val="22"/>
+          <w:u w:val="none"/>
+          <w:shd w:fill="auto" w:val="clear"/>
+          <w:vertAlign w:val="baseline"/>
+          <w:rtl w:val="0"/>
+        </w:rPr>
+        <w:t xml:space="preserve">Response:</w:t>
+      </w:r>
+      <w:r>
+        <w:rPr>
+          <w:rtl w:val="0"/>
+        </w:rPr>
       </w:r>
     </w:p>
     <w:p>
@@ -23269,19 +24026,38 @@
         <w:contextualSpacing w:val="0"/>
         <w:jc w:val="left"/>
         <w:rPr>
-          <w:rFonts w:ascii="Arimo" w:cs="Arimo" w:eastAsia="Arimo" w:hAnsi="Arimo"/>
-          <w:b w:val="0"/>
-          <w:i w:val="0"/>
-          <w:smallCaps w:val="0"/>
-          <w:strike w:val="0"/>
-          <w:color w:val="000000"/>
-          <w:sz w:val="22"/>
-          <w:szCs w:val="22"/>
-          <w:u w:val="none"/>
-          <w:shd w:fill="auto" w:val="clear"/>
-          <w:vertAlign w:val="baseline"/>
-        </w:rPr>
-      </w:pPr>
+          <w:rFonts w:ascii="Helvetica Neue" w:cs="Helvetica Neue" w:eastAsia="Helvetica Neue" w:hAnsi="Helvetica Neue"/>
+          <w:b w:val="0"/>
+          <w:i w:val="0"/>
+          <w:smallCaps w:val="0"/>
+          <w:strike w:val="0"/>
+          <w:color w:val="000000"/>
+          <w:sz w:val="22"/>
+          <w:szCs w:val="22"/>
+          <w:u w:val="none"/>
+          <w:shd w:fill="auto" w:val="clear"/>
+          <w:vertAlign w:val="baseline"/>
+        </w:rPr>
+      </w:pPr>
+      <w:r>
+        <w:rPr>
+          <w:rFonts w:ascii="Helvetica Neue" w:cs="Helvetica Neue" w:eastAsia="Helvetica Neue" w:hAnsi="Helvetica Neue"/>
+          <w:b w:val="0"/>
+          <w:i w:val="0"/>
+          <w:smallCaps w:val="0"/>
+          <w:strike w:val="0"/>
+          <w:color w:val="000000"/>
+          <w:sz w:val="22"/>
+          <w:szCs w:val="22"/>
+          <w:u w:val="none"/>
+          <w:shd w:fill="auto" w:val="clear"/>
+          <w:vertAlign w:val="baseline"/>
+          <w:rtl w:val="0"/>
+        </w:rPr>
+        <w:t xml:space="preserve">[</w:t>
+        <w:br w:type="textWrapping"/>
+        <w:t xml:space="preserve">{"cn":"role002","description":"</w:t>
+      </w:r>
       <w:r>
         <w:rPr>
           <w:rFonts w:ascii="Arial Unicode MS" w:cs="Arial Unicode MS" w:eastAsia="Arial Unicode MS" w:hAnsi="Arial Unicode MS"/>
@@ -23297,24 +24073,26 @@
           <w:vertAlign w:val="baseline"/>
           <w:rtl w:val="0"/>
         </w:rPr>
-        <w:t xml:space="preserve">欄位</w:t>
-      </w:r>
-      <w:r>
-        <w:rPr>
-          <w:rFonts w:ascii="Helvetica Neue" w:cs="Helvetica Neue" w:eastAsia="Helvetica Neue" w:hAnsi="Helvetica Neue"/>
-          <w:b w:val="0"/>
-          <w:i w:val="0"/>
-          <w:smallCaps w:val="0"/>
-          <w:strike w:val="0"/>
-          <w:color w:val="000000"/>
-          <w:sz w:val="22"/>
-          <w:szCs w:val="22"/>
-          <w:u w:val="none"/>
-          <w:shd w:fill="auto" w:val="clear"/>
-          <w:vertAlign w:val="baseline"/>
-          <w:rtl w:val="0"/>
-        </w:rPr>
-        <w:t xml:space="preserve"> cn </w:t>
+        <w:t xml:space="preserve">教務處主任</w:t>
+      </w:r>
+      <w:r>
+        <w:rPr>
+          <w:rFonts w:ascii="Helvetica Neue" w:cs="Helvetica Neue" w:eastAsia="Helvetica Neue" w:hAnsi="Helvetica Neue"/>
+          <w:b w:val="0"/>
+          <w:i w:val="0"/>
+          <w:smallCaps w:val="0"/>
+          <w:strike w:val="0"/>
+          <w:color w:val="000000"/>
+          <w:sz w:val="22"/>
+          <w:szCs w:val="22"/>
+          <w:u w:val="none"/>
+          <w:shd w:fill="auto" w:val="clear"/>
+          <w:vertAlign w:val="baseline"/>
+          <w:rtl w:val="0"/>
+        </w:rPr>
+        <w:t xml:space="preserve">"},</w:t>
+        <w:br w:type="textWrapping"/>
+        <w:t xml:space="preserve">{"cn":"role003","description":"</w:t>
       </w:r>
       <w:r>
         <w:rPr>
@@ -23331,7 +24109,117 @@
           <w:vertAlign w:val="baseline"/>
           <w:rtl w:val="0"/>
         </w:rPr>
-        <w:t xml:space="preserve">為職稱代號。</w:t>
+        <w:t xml:space="preserve">教學組長</w:t>
+      </w:r>
+      <w:r>
+        <w:rPr>
+          <w:rFonts w:ascii="Helvetica Neue" w:cs="Helvetica Neue" w:eastAsia="Helvetica Neue" w:hAnsi="Helvetica Neue"/>
+          <w:b w:val="0"/>
+          <w:i w:val="0"/>
+          <w:smallCaps w:val="0"/>
+          <w:strike w:val="0"/>
+          <w:color w:val="000000"/>
+          <w:sz w:val="22"/>
+          <w:szCs w:val="22"/>
+          <w:u w:val="none"/>
+          <w:shd w:fill="auto" w:val="clear"/>
+          <w:vertAlign w:val="baseline"/>
+          <w:rtl w:val="0"/>
+        </w:rPr>
+        <w:t xml:space="preserve">"},</w:t>
+        <w:br w:type="textWrapping"/>
+        <w:t xml:space="preserve">{"cn":"role005","description":"</w:t>
+      </w:r>
+      <w:r>
+        <w:rPr>
+          <w:rFonts w:ascii="Arial Unicode MS" w:cs="Arial Unicode MS" w:eastAsia="Arial Unicode MS" w:hAnsi="Arial Unicode MS"/>
+          <w:b w:val="0"/>
+          <w:i w:val="0"/>
+          <w:smallCaps w:val="0"/>
+          <w:strike w:val="0"/>
+          <w:color w:val="000000"/>
+          <w:sz w:val="22"/>
+          <w:szCs w:val="22"/>
+          <w:u w:val="none"/>
+          <w:shd w:fill="auto" w:val="clear"/>
+          <w:vertAlign w:val="baseline"/>
+          <w:rtl w:val="0"/>
+        </w:rPr>
+        <w:t xml:space="preserve">資訊組長</w:t>
+      </w:r>
+      <w:r>
+        <w:rPr>
+          <w:rFonts w:ascii="Helvetica Neue" w:cs="Helvetica Neue" w:eastAsia="Helvetica Neue" w:hAnsi="Helvetica Neue"/>
+          <w:b w:val="0"/>
+          <w:i w:val="0"/>
+          <w:smallCaps w:val="0"/>
+          <w:strike w:val="0"/>
+          <w:color w:val="000000"/>
+          <w:sz w:val="22"/>
+          <w:szCs w:val="22"/>
+          <w:u w:val="none"/>
+          <w:shd w:fill="auto" w:val="clear"/>
+          <w:vertAlign w:val="baseline"/>
+          <w:rtl w:val="0"/>
+        </w:rPr>
+        <w:t xml:space="preserve">"},</w:t>
+        <w:br w:type="textWrapping"/>
+        <w:t xml:space="preserve">{"cn":"role006","description":"</w:t>
+      </w:r>
+      <w:r>
+        <w:rPr>
+          <w:rFonts w:ascii="Arial Unicode MS" w:cs="Arial Unicode MS" w:eastAsia="Arial Unicode MS" w:hAnsi="Arial Unicode MS"/>
+          <w:b w:val="0"/>
+          <w:i w:val="0"/>
+          <w:smallCaps w:val="0"/>
+          <w:strike w:val="0"/>
+          <w:color w:val="000000"/>
+          <w:sz w:val="22"/>
+          <w:szCs w:val="22"/>
+          <w:u w:val="none"/>
+          <w:shd w:fill="auto" w:val="clear"/>
+          <w:vertAlign w:val="baseline"/>
+          <w:rtl w:val="0"/>
+        </w:rPr>
+        <w:t xml:space="preserve">設備組長</w:t>
+      </w:r>
+      <w:r>
+        <w:rPr>
+          <w:rFonts w:ascii="Helvetica Neue" w:cs="Helvetica Neue" w:eastAsia="Helvetica Neue" w:hAnsi="Helvetica Neue"/>
+          <w:b w:val="0"/>
+          <w:i w:val="0"/>
+          <w:smallCaps w:val="0"/>
+          <w:strike w:val="0"/>
+          <w:color w:val="000000"/>
+          <w:sz w:val="22"/>
+          <w:szCs w:val="22"/>
+          <w:u w:val="none"/>
+          <w:shd w:fill="auto" w:val="clear"/>
+          <w:vertAlign w:val="baseline"/>
+          <w:rtl w:val="0"/>
+        </w:rPr>
+        <w:t xml:space="preserve">"},</w:t>
+      </w:r>
+    </w:p>
+    <w:p>
+      <w:pPr>
+        <w:contextualSpacing w:val="0"/>
+        <w:rPr>
+          <w:rFonts w:ascii="Helvetica Neue" w:cs="Helvetica Neue" w:eastAsia="Helvetica Neue" w:hAnsi="Helvetica Neue"/>
+          <w:sz w:val="22"/>
+          <w:szCs w:val="22"/>
+        </w:rPr>
+      </w:pPr>
+      <w:r>
+        <w:rPr>
+          <w:rFonts w:ascii="Helvetica Neue" w:cs="Helvetica Neue" w:eastAsia="Helvetica Neue" w:hAnsi="Helvetica Neue"/>
+          <w:sz w:val="22"/>
+          <w:szCs w:val="22"/>
+          <w:rtl w:val="0"/>
+        </w:rPr>
+        <w:t xml:space="preserve">......</w:t>
+        <w:br w:type="textWrapping"/>
+        <w:t xml:space="preserve">]</w:t>
       </w:r>
     </w:p>
     <w:p>
@@ -23367,8 +24255,54 @@
       </w:pPr>
       <w:r>
         <w:rPr>
-          <w:rtl w:val="0"/>
-        </w:rPr>
+          <w:rFonts w:ascii="Arial Unicode MS" w:cs="Arial Unicode MS" w:eastAsia="Arial Unicode MS" w:hAnsi="Arial Unicode MS"/>
+          <w:b w:val="0"/>
+          <w:i w:val="0"/>
+          <w:smallCaps w:val="0"/>
+          <w:strike w:val="0"/>
+          <w:color w:val="000000"/>
+          <w:sz w:val="22"/>
+          <w:szCs w:val="22"/>
+          <w:u w:val="none"/>
+          <w:shd w:fill="auto" w:val="clear"/>
+          <w:vertAlign w:val="baseline"/>
+          <w:rtl w:val="0"/>
+        </w:rPr>
+        <w:t xml:space="preserve">欄位</w:t>
+      </w:r>
+      <w:r>
+        <w:rPr>
+          <w:rFonts w:ascii="Helvetica Neue" w:cs="Helvetica Neue" w:eastAsia="Helvetica Neue" w:hAnsi="Helvetica Neue"/>
+          <w:b w:val="0"/>
+          <w:i w:val="0"/>
+          <w:smallCaps w:val="0"/>
+          <w:strike w:val="0"/>
+          <w:color w:val="000000"/>
+          <w:sz w:val="22"/>
+          <w:szCs w:val="22"/>
+          <w:u w:val="none"/>
+          <w:shd w:fill="auto" w:val="clear"/>
+          <w:vertAlign w:val="baseline"/>
+          <w:rtl w:val="0"/>
+        </w:rPr>
+        <w:t xml:space="preserve"> cn </w:t>
+      </w:r>
+      <w:r>
+        <w:rPr>
+          <w:rFonts w:ascii="Arial Unicode MS" w:cs="Arial Unicode MS" w:eastAsia="Arial Unicode MS" w:hAnsi="Arial Unicode MS"/>
+          <w:b w:val="0"/>
+          <w:i w:val="0"/>
+          <w:smallCaps w:val="0"/>
+          <w:strike w:val="0"/>
+          <w:color w:val="000000"/>
+          <w:sz w:val="22"/>
+          <w:szCs w:val="22"/>
+          <w:u w:val="none"/>
+          <w:shd w:fill="auto" w:val="clear"/>
+          <w:vertAlign w:val="baseline"/>
+          <w:rtl w:val="0"/>
+        </w:rPr>
+        <w:t xml:space="preserve">為職稱代號。</w:t>
       </w:r>
     </w:p>
     <w:p>
@@ -23404,23 +24338,6 @@
       </w:pPr>
       <w:r>
         <w:rPr>
-          <w:rFonts w:ascii="Helvetica Neue" w:cs="Helvetica Neue" w:eastAsia="Helvetica Neue" w:hAnsi="Helvetica Neue"/>
-          <w:b w:val="0"/>
-          <w:i w:val="0"/>
-          <w:smallCaps w:val="0"/>
-          <w:strike w:val="0"/>
-          <w:color w:val="000000"/>
-          <w:sz w:val="22"/>
-          <w:szCs w:val="22"/>
-          <w:u w:val="none"/>
-          <w:shd w:fill="auto" w:val="clear"/>
-          <w:vertAlign w:val="baseline"/>
-          <w:rtl w:val="0"/>
-        </w:rPr>
-        <w:t xml:space="preserve">Request: GET https://ldap.tp.edu.tw/api/school/meps/ou/dept02/role/roleC17</w:t>
-      </w:r>
-      <w:r>
-        <w:rPr>
           <w:rtl w:val="0"/>
         </w:rPr>
       </w:r>
@@ -23471,7 +24388,7 @@
           <w:vertAlign w:val="baseline"/>
           <w:rtl w:val="0"/>
         </w:rPr>
-        <w:t xml:space="preserve">Response:</w:t>
+        <w:t xml:space="preserve">Request: GET https://ldap.tp.edu.tw/api/school/meps/ou/dept02/role/roleC17</w:t>
       </w:r>
       <w:r>
         <w:rPr>
@@ -23525,41 +24442,7 @@
           <w:vertAlign w:val="baseline"/>
           <w:rtl w:val="0"/>
         </w:rPr>
-        <w:t xml:space="preserve">{“ou”:"dept02","cn":"roleC17","description":"</w:t>
-      </w:r>
-      <w:r>
-        <w:rPr>
-          <w:rFonts w:ascii="Arial Unicode MS" w:cs="Arial Unicode MS" w:eastAsia="Arial Unicode MS" w:hAnsi="Arial Unicode MS"/>
-          <w:b w:val="0"/>
-          <w:i w:val="0"/>
-          <w:smallCaps w:val="0"/>
-          <w:strike w:val="0"/>
-          <w:color w:val="000000"/>
-          <w:sz w:val="22"/>
-          <w:szCs w:val="22"/>
-          <w:u w:val="none"/>
-          <w:shd w:fill="auto" w:val="clear"/>
-          <w:vertAlign w:val="baseline"/>
-          <w:rtl w:val="0"/>
-        </w:rPr>
-        <w:t xml:space="preserve">系統管理師</w:t>
-      </w:r>
-      <w:r>
-        <w:rPr>
-          <w:rFonts w:ascii="Helvetica Neue" w:cs="Helvetica Neue" w:eastAsia="Helvetica Neue" w:hAnsi="Helvetica Neue"/>
-          <w:b w:val="0"/>
-          <w:i w:val="0"/>
-          <w:smallCaps w:val="0"/>
-          <w:strike w:val="0"/>
-          <w:color w:val="000000"/>
-          <w:sz w:val="22"/>
-          <w:szCs w:val="22"/>
-          <w:u w:val="none"/>
-          <w:shd w:fill="auto" w:val="clear"/>
-          <w:vertAlign w:val="baseline"/>
-          <w:rtl w:val="0"/>
-        </w:rPr>
-        <w:t xml:space="preserve">"}</w:t>
+        <w:t xml:space="preserve">Response:</w:t>
       </w:r>
       <w:r>
         <w:rPr>
@@ -23596,6 +24479,176 @@
           <w:u w:val="none"/>
           <w:shd w:fill="auto" w:val="clear"/>
           <w:vertAlign w:val="baseline"/>
+        </w:rPr>
+      </w:pPr>
+      <w:r>
+        <w:rPr>
+          <w:rFonts w:ascii="Helvetica Neue" w:cs="Helvetica Neue" w:eastAsia="Helvetica Neue" w:hAnsi="Helvetica Neue"/>
+          <w:b w:val="0"/>
+          <w:i w:val="0"/>
+          <w:smallCaps w:val="0"/>
+          <w:strike w:val="0"/>
+          <w:color w:val="000000"/>
+          <w:sz w:val="22"/>
+          <w:szCs w:val="22"/>
+          <w:u w:val="none"/>
+          <w:shd w:fill="auto" w:val="clear"/>
+          <w:vertAlign w:val="baseline"/>
+          <w:rtl w:val="0"/>
+        </w:rPr>
+        <w:t xml:space="preserve">{“ou”:"dept02","cn":"roleC17","description":"</w:t>
+      </w:r>
+      <w:r>
+        <w:rPr>
+          <w:rFonts w:ascii="Arial Unicode MS" w:cs="Arial Unicode MS" w:eastAsia="Arial Unicode MS" w:hAnsi="Arial Unicode MS"/>
+          <w:b w:val="0"/>
+          <w:i w:val="0"/>
+          <w:smallCaps w:val="0"/>
+          <w:strike w:val="0"/>
+          <w:color w:val="000000"/>
+          <w:sz w:val="22"/>
+          <w:szCs w:val="22"/>
+          <w:u w:val="none"/>
+          <w:shd w:fill="auto" w:val="clear"/>
+          <w:vertAlign w:val="baseline"/>
+          <w:rtl w:val="0"/>
+        </w:rPr>
+        <w:t xml:space="preserve">系統管理師</w:t>
+      </w:r>
+      <w:r>
+        <w:rPr>
+          <w:rFonts w:ascii="Helvetica Neue" w:cs="Helvetica Neue" w:eastAsia="Helvetica Neue" w:hAnsi="Helvetica Neue"/>
+          <w:b w:val="0"/>
+          <w:i w:val="0"/>
+          <w:smallCaps w:val="0"/>
+          <w:strike w:val="0"/>
+          <w:color w:val="000000"/>
+          <w:sz w:val="22"/>
+          <w:szCs w:val="22"/>
+          <w:u w:val="none"/>
+          <w:shd w:fill="auto" w:val="clear"/>
+          <w:vertAlign w:val="baseline"/>
+          <w:rtl w:val="0"/>
+        </w:rPr>
+        <w:t xml:space="preserve">"}</w:t>
+      </w:r>
+      <w:r>
+        <w:rPr>
+          <w:rtl w:val="0"/>
+        </w:rPr>
+      </w:r>
+    </w:p>
+    <w:p>
+      <w:pPr>
+        <w:keepNext w:val="0"/>
+        <w:keepLines w:val="0"/>
+        <w:widowControl w:val="1"/>
+        <w:pBdr>
+          <w:top w:space="0" w:sz="0" w:val="nil"/>
+          <w:left w:space="0" w:sz="0" w:val="nil"/>
+          <w:bottom w:space="0" w:sz="0" w:val="nil"/>
+          <w:right w:space="0" w:sz="0" w:val="nil"/>
+          <w:between w:space="0" w:sz="0" w:val="nil"/>
+        </w:pBdr>
+        <w:shd w:fill="auto" w:val="clear"/>
+        <w:spacing w:after="0" w:before="0" w:line="240" w:lineRule="auto"/>
+        <w:ind w:left="0" w:right="0" w:firstLine="0"/>
+        <w:contextualSpacing w:val="0"/>
+        <w:jc w:val="left"/>
+        <w:rPr>
+          <w:rFonts w:ascii="Arimo" w:cs="Arimo" w:eastAsia="Arimo" w:hAnsi="Arimo"/>
+          <w:b w:val="0"/>
+          <w:i w:val="0"/>
+          <w:smallCaps w:val="0"/>
+          <w:strike w:val="0"/>
+          <w:color w:val="000000"/>
+          <w:sz w:val="22"/>
+          <w:szCs w:val="22"/>
+          <w:u w:val="none"/>
+          <w:shd w:fill="auto" w:val="clear"/>
+          <w:vertAlign w:val="baseline"/>
+        </w:rPr>
+      </w:pPr>
+      <w:r>
+        <w:rPr>
+          <w:rtl w:val="0"/>
+        </w:rPr>
+      </w:r>
+    </w:p>
+    <w:p>
+      <w:pPr>
+        <w:contextualSpacing w:val="0"/>
+        <w:rPr>
+          <w:rFonts w:ascii="Arimo" w:cs="Arimo" w:eastAsia="Arimo" w:hAnsi="Arimo"/>
+          <w:sz w:val="22"/>
+          <w:szCs w:val="22"/>
+        </w:rPr>
+      </w:pPr>
+      <w:r>
+        <w:rPr>
+          <w:rFonts w:ascii="Helvetica Neue" w:cs="Helvetica Neue" w:eastAsia="Helvetica Neue" w:hAnsi="Helvetica Neue"/>
+          <w:sz w:val="22"/>
+          <w:szCs w:val="22"/>
+          <w:rtl w:val="0"/>
+        </w:rPr>
+        <w:t xml:space="preserve">Request: GET https://ldap.tp.edu.tw/api/school/meps/ou/dept02/role/roleC17/teachers</w:t>
+      </w:r>
+      <w:r>
+        <w:rPr>
+          <w:rtl w:val="0"/>
+        </w:rPr>
+      </w:r>
+    </w:p>
+    <w:p>
+      <w:pPr>
+        <w:contextualSpacing w:val="0"/>
+        <w:rPr>
+          <w:rFonts w:ascii="Helvetica Neue" w:cs="Helvetica Neue" w:eastAsia="Helvetica Neue" w:hAnsi="Helvetica Neue"/>
+          <w:sz w:val="22"/>
+          <w:szCs w:val="22"/>
+        </w:rPr>
+      </w:pPr>
+      <w:r>
+        <w:rPr>
+          <w:rFonts w:ascii="Helvetica Neue" w:cs="Helvetica Neue" w:eastAsia="Helvetica Neue" w:hAnsi="Helvetica Neue"/>
+          <w:sz w:val="22"/>
+          <w:szCs w:val="22"/>
+          <w:rtl w:val="0"/>
+        </w:rPr>
+        <w:t xml:space="preserve">Response:</w:t>
+      </w:r>
+    </w:p>
+    <w:p>
+      <w:pPr>
+        <w:contextualSpacing w:val="0"/>
+        <w:rPr>
+          <w:rFonts w:ascii="Arimo" w:cs="Arimo" w:eastAsia="Arimo" w:hAnsi="Arimo"/>
+          <w:sz w:val="22"/>
+          <w:szCs w:val="22"/>
+        </w:rPr>
+      </w:pPr>
+      <w:r>
+        <w:rPr>
+          <w:rFonts w:ascii="Helvetica Neue" w:cs="Helvetica Neue" w:eastAsia="Helvetica Neue" w:hAnsi="Helvetica Neue"/>
+          <w:sz w:val="22"/>
+          <w:szCs w:val="22"/>
+          <w:rtl w:val="0"/>
+        </w:rPr>
+        <w:t xml:space="preserve">"a4bcbfba-a678-1037-952c-15429bf75900"</w:t>
+      </w:r>
+      <w:r>
+        <w:rPr>
+          <w:rtl w:val="0"/>
+        </w:rPr>
+      </w:r>
+    </w:p>
+    <w:p>
+      <w:pPr>
+        <w:contextualSpacing w:val="0"/>
+        <w:rPr>
+          <w:rFonts w:ascii="Helvetica Neue" w:cs="Helvetica Neue" w:eastAsia="Helvetica Neue" w:hAnsi="Helvetica Neue"/>
+          <w:sz w:val="22"/>
+          <w:szCs w:val="22"/>
         </w:rPr>
       </w:pPr>
       <w:r>

</xml_diff>